<commit_message>
User Manual Added, Testing Report and Unit Testing Added, Fixed Code
</commit_message>
<xml_diff>
--- a/Software Testing Report.docx
+++ b/Software Testing Report.docx
@@ -1,6 +1,6 @@
 
 <file path=word/document.xml><?xml version="1.0" encoding="utf-8"?>
-<w:document xmlns:wpc="http://schemas.microsoft.com/office/word/2010/wordprocessingCanvas" xmlns:mc="http://schemas.openxmlformats.org/markup-compatibility/2006" xmlns:o="urn:schemas-microsoft-com:office:office" xmlns:r="http://schemas.openxmlformats.org/officeDocument/2006/relationships" xmlns:m="http://schemas.openxmlformats.org/officeDocument/2006/math" xmlns:v="urn:schemas-microsoft-com:vml" xmlns:wp14="http://schemas.microsoft.com/office/word/2010/wordprocessingDrawing" xmlns:wp="http://schemas.openxmlformats.org/drawingml/2006/wordprocessingDrawing" xmlns:w10="urn:schemas-microsoft-com:office:word" xmlns:w="http://schemas.openxmlformats.org/wordprocessingml/2006/main" xmlns:w14="http://schemas.microsoft.com/office/word/2010/wordml" xmlns:w15="http://schemas.microsoft.com/office/word/2012/wordml" xmlns:wpg="http://schemas.microsoft.com/office/word/2010/wordprocessingGroup" xmlns:wpi="http://schemas.microsoft.com/office/word/2010/wordprocessingInk" xmlns:wne="http://schemas.microsoft.com/office/word/2006/wordml" xmlns:wps="http://schemas.microsoft.com/office/word/2010/wordprocessingShape" mc:Ignorable="w14 w15 wp14">
+<w:document xmlns:wpc="http://schemas.microsoft.com/office/word/2010/wordprocessingCanvas" xmlns:cx="http://schemas.microsoft.com/office/drawing/2014/chartex" xmlns:cx1="http://schemas.microsoft.com/office/drawing/2015/9/8/chartex" xmlns:cx2="http://schemas.microsoft.com/office/drawing/2015/10/21/chartex" xmlns:cx3="http://schemas.microsoft.com/office/drawing/2016/5/9/chartex" xmlns:cx4="http://schemas.microsoft.com/office/drawing/2016/5/10/chartex" xmlns:cx5="http://schemas.microsoft.com/office/drawing/2016/5/11/chartex" xmlns:cx6="http://schemas.microsoft.com/office/drawing/2016/5/12/chartex" xmlns:cx7="http://schemas.microsoft.com/office/drawing/2016/5/13/chartex" xmlns:cx8="http://schemas.microsoft.com/office/drawing/2016/5/14/chartex" xmlns:mc="http://schemas.openxmlformats.org/markup-compatibility/2006" xmlns:aink="http://schemas.microsoft.com/office/drawing/2016/ink" xmlns:am3d="http://schemas.microsoft.com/office/drawing/2017/model3d" xmlns:o="urn:schemas-microsoft-com:office:office" xmlns:oel="http://schemas.microsoft.com/office/2019/extlst" xmlns:r="http://schemas.openxmlformats.org/officeDocument/2006/relationships" xmlns:m="http://schemas.openxmlformats.org/officeDocument/2006/math" xmlns:v="urn:schemas-microsoft-com:vml" xmlns:wp14="http://schemas.microsoft.com/office/word/2010/wordprocessingDrawing" xmlns:wp="http://schemas.openxmlformats.org/drawingml/2006/wordprocessingDrawing" xmlns:w10="urn:schemas-microsoft-com:office:word" xmlns:w="http://schemas.openxmlformats.org/wordprocessingml/2006/main" xmlns:w14="http://schemas.microsoft.com/office/word/2010/wordml" xmlns:w15="http://schemas.microsoft.com/office/word/2012/wordml" xmlns:w16cex="http://schemas.microsoft.com/office/word/2018/wordml/cex" xmlns:w16cid="http://schemas.microsoft.com/office/word/2016/wordml/cid" xmlns:w16="http://schemas.microsoft.com/office/word/2018/wordml" xmlns:w16sdtdh="http://schemas.microsoft.com/office/word/2020/wordml/sdtdatahash" xmlns:w16se="http://schemas.microsoft.com/office/word/2015/wordml/symex" xmlns:wpg="http://schemas.microsoft.com/office/word/2010/wordprocessingGroup" xmlns:wpi="http://schemas.microsoft.com/office/word/2010/wordprocessingInk" xmlns:wne="http://schemas.microsoft.com/office/word/2006/wordml" xmlns:wps="http://schemas.microsoft.com/office/word/2010/wordprocessingShape" mc:Ignorable="w14 w15 w16se w16cid w16 w16cex w16sdtdh wp14">
   <w:body>
     <w:p>
       <w:pPr>
@@ -21,15 +21,26 @@
         <w:pStyle w:val="Title"/>
       </w:pPr>
       <w:r>
-        <w:t>&lt;Project Name&gt;</w:t>
+        <w:t>Sydney Air</w:t>
+      </w:r>
+      <w:r>
+        <w:t>b</w:t>
+      </w:r>
+      <w:r>
+        <w:t xml:space="preserve">nb </w:t>
+      </w:r>
+      <w:r>
+        <w:t>Open Data</w:t>
       </w:r>
     </w:p>
     <w:p>
       <w:r>
-        <w:t>Student Name</w:t>
+        <w:t>Adithya Srinivas Bellamkonda (s5295811)</w:t>
       </w:r>
+    </w:p>
+    <w:p>
       <w:r>
-        <w:t>s</w:t>
+        <w:t>Melvin Chavara (s5295081)</w:t>
       </w:r>
     </w:p>
     <w:p>
@@ -76,7 +87,9 @@
             </w:tabs>
             <w:rPr>
               <w:noProof/>
+              <w:kern w:val="2"/>
               <w:lang w:eastAsia="en-AU"/>
+              <w14:ligatures w14:val="standardContextual"/>
             </w:rPr>
           </w:pPr>
           <w:r>
@@ -103,7 +116,7 @@
             </w:rPr>
             <w:fldChar w:fldCharType="separate"/>
           </w:r>
-          <w:hyperlink w:anchor="_Toc49779837" w:history="1">
+          <w:hyperlink w:anchor="_Toc147879348" w:history="1">
             <w:r>
               <w:rPr>
                 <w:rStyle w:val="Hyperlink"/>
@@ -114,7 +127,9 @@
             <w:r>
               <w:rPr>
                 <w:noProof/>
+                <w:kern w:val="2"/>
                 <w:lang w:eastAsia="en-AU"/>
+                <w14:ligatures w14:val="standardContextual"/>
               </w:rPr>
               <w:tab/>
             </w:r>
@@ -144,7 +159,7 @@
                 <w:noProof/>
                 <w:webHidden/>
               </w:rPr>
-              <w:instrText xml:space="preserve"> PAGEREF _Toc49779837 \h </w:instrText>
+              <w:instrText xml:space="preserve"> PAGEREF _Toc147879348 \h </w:instrText>
             </w:r>
             <w:r>
               <w:rPr>
@@ -184,10 +199,12 @@
             </w:tabs>
             <w:rPr>
               <w:noProof/>
+              <w:kern w:val="2"/>
               <w:lang w:eastAsia="en-AU"/>
+              <w14:ligatures w14:val="standardContextual"/>
             </w:rPr>
           </w:pPr>
-          <w:hyperlink w:anchor="_Toc49779838" w:history="1">
+          <w:hyperlink w:anchor="_Toc147879349" w:history="1">
             <w:r>
               <w:rPr>
                 <w:rStyle w:val="Hyperlink"/>
@@ -198,7 +215,9 @@
             <w:r>
               <w:rPr>
                 <w:noProof/>
+                <w:kern w:val="2"/>
                 <w:lang w:eastAsia="en-AU"/>
+                <w14:ligatures w14:val="standardContextual"/>
               </w:rPr>
               <w:tab/>
             </w:r>
@@ -228,7 +247,7 @@
                 <w:noProof/>
                 <w:webHidden/>
               </w:rPr>
-              <w:instrText xml:space="preserve"> PAGEREF _Toc49779838 \h </w:instrText>
+              <w:instrText xml:space="preserve"> PAGEREF _Toc147879349 \h </w:instrText>
             </w:r>
             <w:r>
               <w:rPr>
@@ -248,7 +267,7 @@
                 <w:noProof/>
                 <w:webHidden/>
               </w:rPr>
-              <w:t>4</w:t>
+              <w:t>6</w:t>
             </w:r>
             <w:r>
               <w:rPr>
@@ -268,10 +287,12 @@
             </w:tabs>
             <w:rPr>
               <w:noProof/>
+              <w:kern w:val="2"/>
               <w:lang w:eastAsia="en-AU"/>
+              <w14:ligatures w14:val="standardContextual"/>
             </w:rPr>
           </w:pPr>
-          <w:hyperlink w:anchor="_Toc49779839" w:history="1">
+          <w:hyperlink w:anchor="_Toc147879350" w:history="1">
             <w:r>
               <w:rPr>
                 <w:rStyle w:val="Hyperlink"/>
@@ -282,7 +303,9 @@
             <w:r>
               <w:rPr>
                 <w:noProof/>
+                <w:kern w:val="2"/>
                 <w:lang w:eastAsia="en-AU"/>
+                <w14:ligatures w14:val="standardContextual"/>
               </w:rPr>
               <w:tab/>
             </w:r>
@@ -312,7 +335,7 @@
                 <w:noProof/>
                 <w:webHidden/>
               </w:rPr>
-              <w:instrText xml:space="preserve"> PAGEREF _Toc49779839 \h </w:instrText>
+              <w:instrText xml:space="preserve"> PAGEREF _Toc147879350 \h </w:instrText>
             </w:r>
             <w:r>
               <w:rPr>
@@ -332,7 +355,7 @@
                 <w:noProof/>
                 <w:webHidden/>
               </w:rPr>
-              <w:t>5</w:t>
+              <w:t>7</w:t>
             </w:r>
             <w:r>
               <w:rPr>
@@ -356,10 +379,7 @@
       </w:sdtContent>
     </w:sdt>
     <w:p/>
-    <w:p>
-      <w:bookmarkStart w:id="0" w:name="_GoBack"/>
-      <w:bookmarkEnd w:id="0"/>
-    </w:p>
+    <w:p/>
     <w:p/>
     <w:p>
       <w:r>
@@ -374,57 +394,16 @@
           <w:numId w:val="2"/>
         </w:numPr>
       </w:pPr>
-      <w:bookmarkStart w:id="1" w:name="_Toc49779837"/>
+      <w:bookmarkStart w:id="0" w:name="_Toc147879348"/>
       <w:r>
         <w:lastRenderedPageBreak/>
         <w:t>Unit Tests</w:t>
       </w:r>
-      <w:bookmarkEnd w:id="1"/>
-    </w:p>
-    <w:p/>
-    <w:p>
-      <w:pPr>
-        <w:rPr>
-          <w:color w:val="FF0000"/>
-        </w:rPr>
-      </w:pPr>
-      <w:r>
-        <w:rPr>
-          <w:color w:val="FF0000"/>
-        </w:rPr>
-        <w:t>Delete the RED text and replace with your own</w:t>
-      </w:r>
-    </w:p>
-    <w:p>
-      <w:pPr>
-        <w:rPr>
-          <w:color w:val="FF0000"/>
-        </w:rPr>
-      </w:pPr>
-      <w:r>
-        <w:rPr>
-          <w:color w:val="FF0000"/>
-        </w:rPr>
-        <w:t xml:space="preserve">(In this table you fill out details about what unit tests you have done using the </w:t>
-      </w:r>
-      <w:proofErr w:type="spellStart"/>
-      <w:r>
-        <w:rPr>
-          <w:color w:val="FF0000"/>
-        </w:rPr>
-        <w:t>unittest</w:t>
-      </w:r>
-      <w:proofErr w:type="spellEnd"/>
-      <w:r>
-        <w:rPr>
-          <w:color w:val="FF0000"/>
-        </w:rPr>
-        <w:t xml:space="preserve"> module)</w:t>
-      </w:r>
+      <w:bookmarkEnd w:id="0"/>
     </w:p>
     <w:tbl>
       <w:tblPr>
-        <w:tblW w:w="0" w:type="auto"/>
+        <w:tblW w:w="14176" w:type="dxa"/>
         <w:tblBorders>
           <w:top w:val="single" w:sz="4" w:space="0" w:color="auto"/>
           <w:left w:val="single" w:sz="4" w:space="0" w:color="auto"/>
@@ -443,12 +422,6 @@
         <w:gridCol w:w="3720"/>
       </w:tblGrid>
       <w:tr>
-        <w:tblPrEx>
-          <w:tblCellMar>
-            <w:top w:w="0" w:type="dxa"/>
-            <w:bottom w:w="0" w:type="dxa"/>
-          </w:tblCellMar>
-        </w:tblPrEx>
         <w:trPr>
           <w:tblHeader/>
         </w:trPr>
@@ -544,12 +517,6 @@
         </w:tc>
       </w:tr>
       <w:tr>
-        <w:tblPrEx>
-          <w:tblCellMar>
-            <w:top w:w="0" w:type="dxa"/>
-            <w:bottom w:w="0" w:type="dxa"/>
-          </w:tblCellMar>
-        </w:tblPrEx>
         <w:tc>
           <w:tcPr>
             <w:tcW w:w="959" w:type="dxa"/>
@@ -586,21 +553,12 @@
                 <w:color w:val="FF0000"/>
               </w:rPr>
             </w:pPr>
-            <w:proofErr w:type="spellStart"/>
             <w:r>
               <w:rPr>
                 <w:b/>
                 <w:color w:val="FF0000"/>
               </w:rPr>
-              <w:t>WordCount</w:t>
-            </w:r>
-            <w:proofErr w:type="spellEnd"/>
-            <w:r>
-              <w:rPr>
-                <w:b/>
-                <w:color w:val="FF0000"/>
-              </w:rPr>
-              <w:t xml:space="preserve"> Functions</w:t>
+              <w:t>GUI Integration into Code</w:t>
             </w:r>
           </w:p>
         </w:tc>
@@ -637,12 +595,6 @@
         </w:tc>
       </w:tr>
       <w:tr>
-        <w:tblPrEx>
-          <w:tblCellMar>
-            <w:top w:w="0" w:type="dxa"/>
-            <w:bottom w:w="0" w:type="dxa"/>
-          </w:tblCellMar>
-        </w:tblPrEx>
         <w:tc>
           <w:tcPr>
             <w:tcW w:w="959" w:type="dxa"/>
@@ -677,10 +629,7 @@
               </w:rPr>
             </w:pPr>
             <w:r>
-              <w:rPr>
-                <w:color w:val="FF0000"/>
-              </w:rPr>
-              <w:t>Test a wrong filename</w:t>
+              <w:t>Button Click Event</w:t>
             </w:r>
           </w:p>
         </w:tc>
@@ -700,10 +649,7 @@
               </w:rPr>
             </w:pPr>
             <w:r>
-              <w:rPr>
-                <w:color w:val="FF0000"/>
-              </w:rPr>
-              <w:t>Exception Handled</w:t>
+              <w:t>GUI responds to button click events appropriately.</w:t>
             </w:r>
           </w:p>
         </w:tc>
@@ -719,21 +665,12 @@
               </w:rPr>
             </w:pPr>
             <w:r>
-              <w:rPr>
-                <w:color w:val="FF0000"/>
-              </w:rPr>
-              <w:t>Exception Handled</w:t>
+              <w:t>Button click events trigger expected actions.</w:t>
             </w:r>
           </w:p>
         </w:tc>
       </w:tr>
       <w:tr>
-        <w:tblPrEx>
-          <w:tblCellMar>
-            <w:top w:w="0" w:type="dxa"/>
-            <w:bottom w:w="0" w:type="dxa"/>
-          </w:tblCellMar>
-        </w:tblPrEx>
         <w:tc>
           <w:tcPr>
             <w:tcW w:w="959" w:type="dxa"/>
@@ -768,10 +705,7 @@
               </w:rPr>
             </w:pPr>
             <w:r>
-              <w:rPr>
-                <w:color w:val="FF0000"/>
-              </w:rPr>
-              <w:t>Test empty input file</w:t>
+              <w:t>Input Validation</w:t>
             </w:r>
           </w:p>
         </w:tc>
@@ -791,10 +725,7 @@
               </w:rPr>
             </w:pPr>
             <w:r>
-              <w:rPr>
-                <w:color w:val="FF0000"/>
-              </w:rPr>
-              <w:t>Display error message and exit</w:t>
+              <w:t>Proper error message displayed for invalid inputs.</w:t>
             </w:r>
           </w:p>
         </w:tc>
@@ -810,21 +741,12 @@
               </w:rPr>
             </w:pPr>
             <w:r>
-              <w:rPr>
-                <w:color w:val="FF0000"/>
-              </w:rPr>
-              <w:t>Display error message and exit</w:t>
+              <w:t>Invalid inputs are correctly handled with error messages.</w:t>
             </w:r>
           </w:p>
         </w:tc>
       </w:tr>
       <w:tr>
-        <w:tblPrEx>
-          <w:tblCellMar>
-            <w:top w:w="0" w:type="dxa"/>
-            <w:bottom w:w="0" w:type="dxa"/>
-          </w:tblCellMar>
-        </w:tblPrEx>
         <w:tc>
           <w:tcPr>
             <w:tcW w:w="959" w:type="dxa"/>
@@ -865,7 +787,7 @@
                 <w:b/>
                 <w:color w:val="FF0000"/>
               </w:rPr>
-              <w:t>Histogram Functions</w:t>
+              <w:t>Suburb Search Functionality</w:t>
             </w:r>
           </w:p>
         </w:tc>
@@ -901,12 +823,6 @@
         </w:tc>
       </w:tr>
       <w:tr>
-        <w:tblPrEx>
-          <w:tblCellMar>
-            <w:top w:w="0" w:type="dxa"/>
-            <w:bottom w:w="0" w:type="dxa"/>
-          </w:tblCellMar>
-        </w:tblPrEx>
         <w:tc>
           <w:tcPr>
             <w:tcW w:w="959" w:type="dxa"/>
@@ -942,10 +858,7 @@
               </w:rPr>
             </w:pPr>
             <w:r>
-              <w:rPr>
-                <w:color w:val="FF0000"/>
-              </w:rPr>
-              <w:t>Empty input dictionary</w:t>
+              <w:t>Valid Suburb Input</w:t>
             </w:r>
           </w:p>
         </w:tc>
@@ -965,10 +878,7 @@
               </w:rPr>
             </w:pPr>
             <w:r>
-              <w:rPr>
-                <w:color w:val="FF0000"/>
-              </w:rPr>
-              <w:t>Display error message and exit</w:t>
+              <w:t>Application accepts valid suburb names without errors.</w:t>
             </w:r>
           </w:p>
         </w:tc>
@@ -985,22 +895,1858 @@
               </w:rPr>
             </w:pPr>
             <w:r>
-              <w:rPr>
-                <w:color w:val="FF0000"/>
-              </w:rPr>
-              <w:t>Display error message and exit</w:t>
+              <w:t>Valid suburb names are accepted as input.</w:t>
+            </w:r>
+          </w:p>
+        </w:tc>
+      </w:tr>
+      <w:tr>
+        <w:tc>
+          <w:tcPr>
+            <w:tcW w:w="959" w:type="dxa"/>
+          </w:tcPr>
+          <w:p>
+            <w:pPr>
+              <w:spacing w:before="60"/>
+              <w:rPr>
+                <w:color w:val="FF0000"/>
+              </w:rPr>
+            </w:pPr>
+            <w:r>
+              <w:rPr>
+                <w:color w:val="FF0000"/>
+              </w:rPr>
+              <w:t>2.2</w:t>
+            </w:r>
+          </w:p>
+        </w:tc>
+        <w:tc>
+          <w:tcPr>
+            <w:tcW w:w="4111" w:type="dxa"/>
+          </w:tcPr>
+          <w:p>
+            <w:pPr>
+              <w:tabs>
+                <w:tab w:val="left" w:pos="317"/>
+              </w:tabs>
+              <w:spacing w:before="60"/>
+              <w:rPr>
+                <w:color w:val="FF0000"/>
+              </w:rPr>
+            </w:pPr>
+            <w:r>
+              <w:t>Invalid Suburb Input</w:t>
+            </w:r>
+          </w:p>
+        </w:tc>
+        <w:tc>
+          <w:tcPr>
+            <w:tcW w:w="5386" w:type="dxa"/>
+          </w:tcPr>
+          <w:p>
+            <w:pPr>
+              <w:tabs>
+                <w:tab w:val="left" w:pos="317"/>
+              </w:tabs>
+              <w:spacing w:before="60"/>
+              <w:rPr>
+                <w:color w:val="FF0000"/>
+              </w:rPr>
+            </w:pPr>
+            <w:r>
+              <w:t>Application handles invalid suburb names</w:t>
+            </w:r>
+            <w:r>
+              <w:t xml:space="preserve"> properly</w:t>
+            </w:r>
+            <w:r>
+              <w:t>, displaying an error message.</w:t>
+            </w:r>
+          </w:p>
+        </w:tc>
+        <w:tc>
+          <w:tcPr>
+            <w:tcW w:w="3720" w:type="dxa"/>
+          </w:tcPr>
+          <w:p>
+            <w:pPr>
+              <w:spacing w:before="60"/>
+              <w:rPr>
+                <w:color w:val="FF0000"/>
+              </w:rPr>
+            </w:pPr>
+            <w:r>
+              <w:t>Invalid suburb names prompt appropriate</w:t>
+            </w:r>
+            <w:r>
+              <w:t xml:space="preserve"> error message. </w:t>
+            </w:r>
+          </w:p>
+        </w:tc>
+      </w:tr>
+      <w:tr>
+        <w:tc>
+          <w:tcPr>
+            <w:tcW w:w="959" w:type="dxa"/>
+          </w:tcPr>
+          <w:p>
+            <w:pPr>
+              <w:spacing w:before="60"/>
+              <w:rPr>
+                <w:color w:val="FF0000"/>
+              </w:rPr>
+            </w:pPr>
+            <w:r>
+              <w:t>2.</w:t>
+            </w:r>
+            <w:r>
+              <w:t>3</w:t>
+            </w:r>
+          </w:p>
+        </w:tc>
+        <w:tc>
+          <w:tcPr>
+            <w:tcW w:w="4111" w:type="dxa"/>
+          </w:tcPr>
+          <w:p>
+            <w:pPr>
+              <w:tabs>
+                <w:tab w:val="left" w:pos="317"/>
+              </w:tabs>
+              <w:spacing w:before="60"/>
+              <w:rPr>
+                <w:color w:val="FF0000"/>
+              </w:rPr>
+            </w:pPr>
+            <w:r>
+              <w:t>Correct Listings Displayed</w:t>
+            </w:r>
+          </w:p>
+        </w:tc>
+        <w:tc>
+          <w:tcPr>
+            <w:tcW w:w="5386" w:type="dxa"/>
+          </w:tcPr>
+          <w:p>
+            <w:pPr>
+              <w:tabs>
+                <w:tab w:val="left" w:pos="317"/>
+              </w:tabs>
+              <w:spacing w:before="60"/>
+              <w:rPr>
+                <w:color w:val="FF0000"/>
+              </w:rPr>
+            </w:pPr>
+            <w:r>
+              <w:t>Application displays listings of the searched suburb accurately.</w:t>
+            </w:r>
+          </w:p>
+        </w:tc>
+        <w:tc>
+          <w:tcPr>
+            <w:tcW w:w="3720" w:type="dxa"/>
+          </w:tcPr>
+          <w:p>
+            <w:pPr>
+              <w:spacing w:before="60"/>
+              <w:rPr>
+                <w:color w:val="FF0000"/>
+              </w:rPr>
+            </w:pPr>
+            <w:r>
+              <w:t>Accurate listings of the searched suburb are shown</w:t>
+            </w:r>
+          </w:p>
+        </w:tc>
+      </w:tr>
+      <w:tr>
+        <w:tc>
+          <w:tcPr>
+            <w:tcW w:w="959" w:type="dxa"/>
+          </w:tcPr>
+          <w:p>
+            <w:pPr>
+              <w:spacing w:before="60"/>
+              <w:rPr>
+                <w:color w:val="FF0000"/>
+              </w:rPr>
+            </w:pPr>
+            <w:r>
+              <w:t>2.</w:t>
+            </w:r>
+            <w:r>
+              <w:t>4</w:t>
+            </w:r>
+          </w:p>
+        </w:tc>
+        <w:tc>
+          <w:tcPr>
+            <w:tcW w:w="4111" w:type="dxa"/>
+          </w:tcPr>
+          <w:p>
+            <w:pPr>
+              <w:tabs>
+                <w:tab w:val="left" w:pos="317"/>
+              </w:tabs>
+              <w:spacing w:before="60"/>
+              <w:rPr>
+                <w:color w:val="FF0000"/>
+              </w:rPr>
+            </w:pPr>
+            <w:r>
+              <w:t>No Results Handling</w:t>
+            </w:r>
+          </w:p>
+        </w:tc>
+        <w:tc>
+          <w:tcPr>
+            <w:tcW w:w="5386" w:type="dxa"/>
+          </w:tcPr>
+          <w:p>
+            <w:pPr>
+              <w:tabs>
+                <w:tab w:val="left" w:pos="317"/>
+              </w:tabs>
+              <w:spacing w:before="60"/>
+              <w:rPr>
+                <w:color w:val="FF0000"/>
+              </w:rPr>
+            </w:pPr>
+            <w:r>
+              <w:t>Proper message displayed when no results are found for the searched suburb.</w:t>
+            </w:r>
+          </w:p>
+        </w:tc>
+        <w:tc>
+          <w:tcPr>
+            <w:tcW w:w="3720" w:type="dxa"/>
+          </w:tcPr>
+          <w:p>
+            <w:pPr>
+              <w:spacing w:before="60"/>
+              <w:rPr>
+                <w:color w:val="FF0000"/>
+              </w:rPr>
+            </w:pPr>
+            <w:r>
+              <w:t>Appropriate message shown for no search results.</w:t>
+            </w:r>
+          </w:p>
+        </w:tc>
+      </w:tr>
+      <w:tr>
+        <w:tc>
+          <w:tcPr>
+            <w:tcW w:w="959" w:type="dxa"/>
+          </w:tcPr>
+          <w:p>
+            <w:pPr>
+              <w:spacing w:before="60"/>
+              <w:rPr>
+                <w:b/>
+                <w:bCs/>
+                <w:color w:val="FF0000"/>
+              </w:rPr>
+            </w:pPr>
+            <w:r>
+              <w:rPr>
+                <w:b/>
+                <w:bCs/>
+                <w:color w:val="FF0000"/>
+              </w:rPr>
+              <w:t xml:space="preserve">3.0 </w:t>
+            </w:r>
+          </w:p>
+        </w:tc>
+        <w:tc>
+          <w:tcPr>
+            <w:tcW w:w="4111" w:type="dxa"/>
+          </w:tcPr>
+          <w:p>
+            <w:pPr>
+              <w:tabs>
+                <w:tab w:val="left" w:pos="317"/>
+              </w:tabs>
+              <w:spacing w:before="60"/>
+              <w:rPr>
+                <w:b/>
+                <w:bCs/>
+                <w:color w:val="FF0000"/>
+              </w:rPr>
+            </w:pPr>
+            <w:r>
+              <w:rPr>
+                <w:b/>
+                <w:bCs/>
+                <w:color w:val="FF0000"/>
+              </w:rPr>
+              <w:t>Price Distribution Graph Generation</w:t>
+            </w:r>
+          </w:p>
+        </w:tc>
+        <w:tc>
+          <w:tcPr>
+            <w:tcW w:w="5386" w:type="dxa"/>
+          </w:tcPr>
+          <w:p>
+            <w:pPr>
+              <w:tabs>
+                <w:tab w:val="left" w:pos="317"/>
+              </w:tabs>
+              <w:spacing w:before="60"/>
+              <w:rPr>
+                <w:color w:val="FF0000"/>
+              </w:rPr>
+            </w:pPr>
+          </w:p>
+        </w:tc>
+        <w:tc>
+          <w:tcPr>
+            <w:tcW w:w="3720" w:type="dxa"/>
+          </w:tcPr>
+          <w:p>
+            <w:pPr>
+              <w:spacing w:before="60"/>
+              <w:rPr>
+                <w:color w:val="FF0000"/>
+              </w:rPr>
+            </w:pPr>
+          </w:p>
+        </w:tc>
+      </w:tr>
+      <w:tr>
+        <w:tc>
+          <w:tcPr>
+            <w:tcW w:w="959" w:type="dxa"/>
+          </w:tcPr>
+          <w:p>
+            <w:pPr>
+              <w:spacing w:before="60"/>
+              <w:rPr>
+                <w:color w:val="FF0000"/>
+              </w:rPr>
+            </w:pPr>
+            <w:r>
+              <w:t>3.1</w:t>
+            </w:r>
+          </w:p>
+        </w:tc>
+        <w:tc>
+          <w:tcPr>
+            <w:tcW w:w="4111" w:type="dxa"/>
+          </w:tcPr>
+          <w:p>
+            <w:pPr>
+              <w:tabs>
+                <w:tab w:val="left" w:pos="317"/>
+              </w:tabs>
+              <w:spacing w:before="60"/>
+              <w:rPr>
+                <w:color w:val="FF0000"/>
+              </w:rPr>
+            </w:pPr>
+            <w:r>
+              <w:t>Valid Date Range Selection</w:t>
+            </w:r>
+          </w:p>
+        </w:tc>
+        <w:tc>
+          <w:tcPr>
+            <w:tcW w:w="5386" w:type="dxa"/>
+          </w:tcPr>
+          <w:p>
+            <w:pPr>
+              <w:tabs>
+                <w:tab w:val="left" w:pos="317"/>
+              </w:tabs>
+              <w:spacing w:before="60"/>
+              <w:rPr>
+                <w:color w:val="FF0000"/>
+              </w:rPr>
+            </w:pPr>
+            <w:r>
+              <w:t>Application accepts valid date ranges without errors.</w:t>
+            </w:r>
+          </w:p>
+        </w:tc>
+        <w:tc>
+          <w:tcPr>
+            <w:tcW w:w="3720" w:type="dxa"/>
+          </w:tcPr>
+          <w:p>
+            <w:pPr>
+              <w:spacing w:before="60"/>
+              <w:rPr>
+                <w:color w:val="FF0000"/>
+              </w:rPr>
+            </w:pPr>
+            <w:r>
+              <w:t>Valid date ranges are accepted correctly.</w:t>
+            </w:r>
+          </w:p>
+        </w:tc>
+      </w:tr>
+      <w:tr>
+        <w:tc>
+          <w:tcPr>
+            <w:tcW w:w="959" w:type="dxa"/>
+          </w:tcPr>
+          <w:p>
+            <w:pPr>
+              <w:spacing w:before="60"/>
+              <w:rPr>
+                <w:color w:val="FF0000"/>
+              </w:rPr>
+            </w:pPr>
+            <w:r>
+              <w:lastRenderedPageBreak/>
+              <w:t>3.2</w:t>
+            </w:r>
+          </w:p>
+        </w:tc>
+        <w:tc>
+          <w:tcPr>
+            <w:tcW w:w="4111" w:type="dxa"/>
+          </w:tcPr>
+          <w:p>
+            <w:pPr>
+              <w:tabs>
+                <w:tab w:val="left" w:pos="317"/>
+              </w:tabs>
+              <w:spacing w:before="60"/>
+              <w:rPr>
+                <w:color w:val="FF0000"/>
+              </w:rPr>
+            </w:pPr>
+            <w:r>
+              <w:t>Invalid Date Range Handling</w:t>
+            </w:r>
+          </w:p>
+        </w:tc>
+        <w:tc>
+          <w:tcPr>
+            <w:tcW w:w="5386" w:type="dxa"/>
+          </w:tcPr>
+          <w:p>
+            <w:pPr>
+              <w:tabs>
+                <w:tab w:val="left" w:pos="317"/>
+              </w:tabs>
+              <w:spacing w:before="60"/>
+              <w:rPr>
+                <w:color w:val="FF0000"/>
+              </w:rPr>
+            </w:pPr>
+            <w:r>
+              <w:t>Application displays an error message for invalid date ranges.</w:t>
+            </w:r>
+          </w:p>
+        </w:tc>
+        <w:tc>
+          <w:tcPr>
+            <w:tcW w:w="3720" w:type="dxa"/>
+          </w:tcPr>
+          <w:p>
+            <w:pPr>
+              <w:spacing w:before="60"/>
+              <w:rPr>
+                <w:color w:val="FF0000"/>
+              </w:rPr>
+            </w:pPr>
+            <w:r>
+              <w:t>Invalid date ranges prompt error messages.</w:t>
+            </w:r>
+          </w:p>
+        </w:tc>
+      </w:tr>
+      <w:tr>
+        <w:tc>
+          <w:tcPr>
+            <w:tcW w:w="959" w:type="dxa"/>
+          </w:tcPr>
+          <w:p>
+            <w:pPr>
+              <w:spacing w:before="60"/>
+              <w:rPr>
+                <w:color w:val="FF0000"/>
+              </w:rPr>
+            </w:pPr>
+            <w:r>
+              <w:t>3.</w:t>
+            </w:r>
+            <w:r>
+              <w:t>3</w:t>
+            </w:r>
+          </w:p>
+        </w:tc>
+        <w:tc>
+          <w:tcPr>
+            <w:tcW w:w="4111" w:type="dxa"/>
+          </w:tcPr>
+          <w:p>
+            <w:pPr>
+              <w:tabs>
+                <w:tab w:val="left" w:pos="317"/>
+              </w:tabs>
+              <w:spacing w:before="60"/>
+              <w:rPr>
+                <w:color w:val="FF0000"/>
+              </w:rPr>
+            </w:pPr>
+            <w:r>
+              <w:t>Graph Generated Successfully</w:t>
+            </w:r>
+          </w:p>
+        </w:tc>
+        <w:tc>
+          <w:tcPr>
+            <w:tcW w:w="5386" w:type="dxa"/>
+          </w:tcPr>
+          <w:p>
+            <w:pPr>
+              <w:tabs>
+                <w:tab w:val="left" w:pos="317"/>
+              </w:tabs>
+              <w:spacing w:before="60"/>
+              <w:rPr>
+                <w:color w:val="FF0000"/>
+              </w:rPr>
+            </w:pPr>
+            <w:r>
+              <w:t>Price distribution graph is generated without errors.</w:t>
+            </w:r>
+          </w:p>
+        </w:tc>
+        <w:tc>
+          <w:tcPr>
+            <w:tcW w:w="3720" w:type="dxa"/>
+          </w:tcPr>
+          <w:p>
+            <w:pPr>
+              <w:spacing w:before="60"/>
+              <w:rPr>
+                <w:color w:val="FF0000"/>
+              </w:rPr>
+            </w:pPr>
+            <w:r>
+              <w:t>Graph is generated displaying accurate data.</w:t>
+            </w:r>
+          </w:p>
+        </w:tc>
+      </w:tr>
+      <w:tr>
+        <w:tc>
+          <w:tcPr>
+            <w:tcW w:w="959" w:type="dxa"/>
+          </w:tcPr>
+          <w:p>
+            <w:pPr>
+              <w:spacing w:before="60"/>
+              <w:rPr>
+                <w:color w:val="FF0000"/>
+              </w:rPr>
+            </w:pPr>
+            <w:r>
+              <w:t>3.</w:t>
+            </w:r>
+            <w:r>
+              <w:t>4</w:t>
+            </w:r>
+          </w:p>
+        </w:tc>
+        <w:tc>
+          <w:tcPr>
+            <w:tcW w:w="4111" w:type="dxa"/>
+          </w:tcPr>
+          <w:p>
+            <w:pPr>
+              <w:tabs>
+                <w:tab w:val="left" w:pos="317"/>
+              </w:tabs>
+              <w:spacing w:before="60"/>
+              <w:rPr>
+                <w:color w:val="FF0000"/>
+              </w:rPr>
+            </w:pPr>
+            <w:r>
+              <w:t>Graph Accuracy</w:t>
+            </w:r>
+          </w:p>
+        </w:tc>
+        <w:tc>
+          <w:tcPr>
+            <w:tcW w:w="5386" w:type="dxa"/>
+          </w:tcPr>
+          <w:p>
+            <w:pPr>
+              <w:tabs>
+                <w:tab w:val="left" w:pos="317"/>
+              </w:tabs>
+              <w:spacing w:before="60"/>
+              <w:rPr>
+                <w:color w:val="FF0000"/>
+              </w:rPr>
+            </w:pPr>
+            <w:r>
+              <w:t>Graph represents the correct price distribution trends.</w:t>
+            </w:r>
+          </w:p>
+        </w:tc>
+        <w:tc>
+          <w:tcPr>
+            <w:tcW w:w="3720" w:type="dxa"/>
+          </w:tcPr>
+          <w:p>
+            <w:pPr>
+              <w:spacing w:before="60"/>
+              <w:rPr>
+                <w:color w:val="FF0000"/>
+              </w:rPr>
+            </w:pPr>
+            <w:r>
+              <w:t>Graph accurately reflects price distribution trends.</w:t>
+            </w:r>
+          </w:p>
+        </w:tc>
+      </w:tr>
+      <w:tr>
+        <w:tc>
+          <w:tcPr>
+            <w:tcW w:w="959" w:type="dxa"/>
+          </w:tcPr>
+          <w:p>
+            <w:pPr>
+              <w:spacing w:before="60"/>
+              <w:rPr>
+                <w:b/>
+                <w:bCs/>
+                <w:color w:val="FF0000"/>
+              </w:rPr>
+            </w:pPr>
+            <w:r>
+              <w:rPr>
+                <w:b/>
+                <w:bCs/>
+                <w:color w:val="FF0000"/>
+              </w:rPr>
+              <w:t xml:space="preserve">4.0 </w:t>
+            </w:r>
+          </w:p>
+        </w:tc>
+        <w:tc>
+          <w:tcPr>
+            <w:tcW w:w="4111" w:type="dxa"/>
+          </w:tcPr>
+          <w:p>
+            <w:pPr>
+              <w:tabs>
+                <w:tab w:val="left" w:pos="317"/>
+              </w:tabs>
+              <w:spacing w:before="60"/>
+              <w:rPr>
+                <w:b/>
+                <w:bCs/>
+                <w:color w:val="FF0000"/>
+              </w:rPr>
+            </w:pPr>
+            <w:r>
+              <w:rPr>
+                <w:b/>
+                <w:bCs/>
+                <w:color w:val="FF0000"/>
+              </w:rPr>
+              <w:t>Keyword Search Functionality</w:t>
+            </w:r>
+          </w:p>
+        </w:tc>
+        <w:tc>
+          <w:tcPr>
+            <w:tcW w:w="5386" w:type="dxa"/>
+          </w:tcPr>
+          <w:p>
+            <w:pPr>
+              <w:tabs>
+                <w:tab w:val="left" w:pos="317"/>
+              </w:tabs>
+              <w:spacing w:before="60"/>
+              <w:rPr>
+                <w:b/>
+                <w:bCs/>
+                <w:color w:val="FF0000"/>
+              </w:rPr>
+            </w:pPr>
+          </w:p>
+        </w:tc>
+        <w:tc>
+          <w:tcPr>
+            <w:tcW w:w="3720" w:type="dxa"/>
+          </w:tcPr>
+          <w:p>
+            <w:pPr>
+              <w:spacing w:before="60"/>
+              <w:rPr>
+                <w:b/>
+                <w:bCs/>
+                <w:color w:val="FF0000"/>
+              </w:rPr>
+            </w:pPr>
+          </w:p>
+        </w:tc>
+      </w:tr>
+      <w:tr>
+        <w:tc>
+          <w:tcPr>
+            <w:tcW w:w="959" w:type="dxa"/>
+          </w:tcPr>
+          <w:p>
+            <w:pPr>
+              <w:spacing w:before="60"/>
+              <w:rPr>
+                <w:color w:val="FF0000"/>
+              </w:rPr>
+            </w:pPr>
+            <w:r>
+              <w:t>4.1</w:t>
+            </w:r>
+          </w:p>
+        </w:tc>
+        <w:tc>
+          <w:tcPr>
+            <w:tcW w:w="4111" w:type="dxa"/>
+          </w:tcPr>
+          <w:p>
+            <w:pPr>
+              <w:tabs>
+                <w:tab w:val="left" w:pos="317"/>
+              </w:tabs>
+              <w:spacing w:before="60"/>
+              <w:rPr>
+                <w:color w:val="FF0000"/>
+              </w:rPr>
+            </w:pPr>
+            <w:r>
+              <w:t>Valid Keyword Input</w:t>
+            </w:r>
+          </w:p>
+        </w:tc>
+        <w:tc>
+          <w:tcPr>
+            <w:tcW w:w="5386" w:type="dxa"/>
+          </w:tcPr>
+          <w:p>
+            <w:pPr>
+              <w:tabs>
+                <w:tab w:val="left" w:pos="317"/>
+              </w:tabs>
+              <w:spacing w:before="60"/>
+              <w:rPr>
+                <w:color w:val="FF0000"/>
+              </w:rPr>
+            </w:pPr>
+            <w:r>
+              <w:t>Application accepts valid keywords without errors.</w:t>
+            </w:r>
+          </w:p>
+        </w:tc>
+        <w:tc>
+          <w:tcPr>
+            <w:tcW w:w="3720" w:type="dxa"/>
+          </w:tcPr>
+          <w:p>
+            <w:pPr>
+              <w:spacing w:before="60"/>
+              <w:rPr>
+                <w:color w:val="FF0000"/>
+              </w:rPr>
+            </w:pPr>
+            <w:r>
+              <w:t>Valid keywords are accepted as input.</w:t>
+            </w:r>
+          </w:p>
+        </w:tc>
+      </w:tr>
+      <w:tr>
+        <w:tc>
+          <w:tcPr>
+            <w:tcW w:w="959" w:type="dxa"/>
+          </w:tcPr>
+          <w:p>
+            <w:pPr>
+              <w:spacing w:before="60"/>
+              <w:rPr>
+                <w:color w:val="FF0000"/>
+              </w:rPr>
+            </w:pPr>
+            <w:r>
+              <w:t>4.2</w:t>
+            </w:r>
+          </w:p>
+        </w:tc>
+        <w:tc>
+          <w:tcPr>
+            <w:tcW w:w="4111" w:type="dxa"/>
+          </w:tcPr>
+          <w:p>
+            <w:pPr>
+              <w:tabs>
+                <w:tab w:val="left" w:pos="317"/>
+              </w:tabs>
+              <w:spacing w:before="60"/>
+              <w:rPr>
+                <w:color w:val="FF0000"/>
+              </w:rPr>
+            </w:pPr>
+            <w:r>
+              <w:t>Invalid Keyword Handling</w:t>
+            </w:r>
+          </w:p>
+        </w:tc>
+        <w:tc>
+          <w:tcPr>
+            <w:tcW w:w="5386" w:type="dxa"/>
+          </w:tcPr>
+          <w:p>
+            <w:pPr>
+              <w:tabs>
+                <w:tab w:val="left" w:pos="317"/>
+              </w:tabs>
+              <w:spacing w:before="60"/>
+              <w:rPr>
+                <w:color w:val="FF0000"/>
+              </w:rPr>
+            </w:pPr>
+            <w:r>
+              <w:t>Application handles invalid keywords gracefully, displaying an error message.</w:t>
+            </w:r>
+          </w:p>
+        </w:tc>
+        <w:tc>
+          <w:tcPr>
+            <w:tcW w:w="3720" w:type="dxa"/>
+          </w:tcPr>
+          <w:p>
+            <w:pPr>
+              <w:spacing w:before="60"/>
+              <w:rPr>
+                <w:color w:val="FF0000"/>
+              </w:rPr>
+            </w:pPr>
+            <w:r>
+              <w:t>Invalid keywords prompt appropriate error messages.</w:t>
+            </w:r>
+          </w:p>
+        </w:tc>
+      </w:tr>
+      <w:tr>
+        <w:tc>
+          <w:tcPr>
+            <w:tcW w:w="959" w:type="dxa"/>
+          </w:tcPr>
+          <w:p>
+            <w:pPr>
+              <w:spacing w:before="60"/>
+              <w:rPr>
+                <w:color w:val="FF0000"/>
+              </w:rPr>
+            </w:pPr>
+            <w:r>
+              <w:t>4.</w:t>
+            </w:r>
+            <w:r>
+              <w:t>3</w:t>
+            </w:r>
+          </w:p>
+        </w:tc>
+        <w:tc>
+          <w:tcPr>
+            <w:tcW w:w="4111" w:type="dxa"/>
+          </w:tcPr>
+          <w:p>
+            <w:pPr>
+              <w:tabs>
+                <w:tab w:val="left" w:pos="317"/>
+              </w:tabs>
+              <w:spacing w:before="60"/>
+              <w:rPr>
+                <w:color w:val="FF0000"/>
+              </w:rPr>
+            </w:pPr>
+            <w:r>
+              <w:t>Correct Listings Displayed</w:t>
+            </w:r>
+          </w:p>
+        </w:tc>
+        <w:tc>
+          <w:tcPr>
+            <w:tcW w:w="5386" w:type="dxa"/>
+          </w:tcPr>
+          <w:p>
+            <w:pPr>
+              <w:tabs>
+                <w:tab w:val="left" w:pos="317"/>
+              </w:tabs>
+              <w:spacing w:before="60"/>
+              <w:rPr>
+                <w:color w:val="FF0000"/>
+              </w:rPr>
+            </w:pPr>
+            <w:r>
+              <w:t>Application displays listings with the keyword accurately.</w:t>
+            </w:r>
+          </w:p>
+        </w:tc>
+        <w:tc>
+          <w:tcPr>
+            <w:tcW w:w="3720" w:type="dxa"/>
+          </w:tcPr>
+          <w:p>
+            <w:pPr>
+              <w:spacing w:before="60"/>
+              <w:rPr>
+                <w:color w:val="FF0000"/>
+              </w:rPr>
+            </w:pPr>
+            <w:r>
+              <w:t>Accurate listings with the keyword are shown.</w:t>
+            </w:r>
+          </w:p>
+        </w:tc>
+      </w:tr>
+      <w:tr>
+        <w:tc>
+          <w:tcPr>
+            <w:tcW w:w="959" w:type="dxa"/>
+          </w:tcPr>
+          <w:p>
+            <w:pPr>
+              <w:spacing w:before="60"/>
+              <w:rPr>
+                <w:color w:val="FF0000"/>
+              </w:rPr>
+            </w:pPr>
+            <w:r>
+              <w:t>4.</w:t>
+            </w:r>
+            <w:r>
+              <w:t>4</w:t>
+            </w:r>
+          </w:p>
+        </w:tc>
+        <w:tc>
+          <w:tcPr>
+            <w:tcW w:w="4111" w:type="dxa"/>
+          </w:tcPr>
+          <w:p>
+            <w:pPr>
+              <w:tabs>
+                <w:tab w:val="left" w:pos="317"/>
+              </w:tabs>
+              <w:spacing w:before="60"/>
+              <w:rPr>
+                <w:color w:val="FF0000"/>
+              </w:rPr>
+            </w:pPr>
+            <w:r>
+              <w:t>No Results Handling</w:t>
+            </w:r>
+          </w:p>
+        </w:tc>
+        <w:tc>
+          <w:tcPr>
+            <w:tcW w:w="5386" w:type="dxa"/>
+          </w:tcPr>
+          <w:p>
+            <w:pPr>
+              <w:tabs>
+                <w:tab w:val="left" w:pos="317"/>
+              </w:tabs>
+              <w:spacing w:before="60"/>
+              <w:rPr>
+                <w:color w:val="FF0000"/>
+              </w:rPr>
+            </w:pPr>
+            <w:r>
+              <w:t>Proper message displayed when no results are found for the keyword.</w:t>
+            </w:r>
+          </w:p>
+        </w:tc>
+        <w:tc>
+          <w:tcPr>
+            <w:tcW w:w="3720" w:type="dxa"/>
+          </w:tcPr>
+          <w:p>
+            <w:pPr>
+              <w:spacing w:before="60"/>
+              <w:rPr>
+                <w:color w:val="FF0000"/>
+              </w:rPr>
+            </w:pPr>
+            <w:r>
+              <w:t>Appropriate message shown for no search results.</w:t>
+            </w:r>
+          </w:p>
+        </w:tc>
+      </w:tr>
+      <w:tr>
+        <w:tc>
+          <w:tcPr>
+            <w:tcW w:w="959" w:type="dxa"/>
+          </w:tcPr>
+          <w:p>
+            <w:pPr>
+              <w:spacing w:before="60"/>
+              <w:rPr>
+                <w:b/>
+                <w:bCs/>
+                <w:color w:val="FF0000"/>
+              </w:rPr>
+            </w:pPr>
+            <w:r>
+              <w:rPr>
+                <w:b/>
+                <w:bCs/>
+                <w:color w:val="FF0000"/>
+              </w:rPr>
+              <w:t xml:space="preserve">5.0 </w:t>
+            </w:r>
+          </w:p>
+        </w:tc>
+        <w:tc>
+          <w:tcPr>
+            <w:tcW w:w="4111" w:type="dxa"/>
+          </w:tcPr>
+          <w:p>
+            <w:pPr>
+              <w:tabs>
+                <w:tab w:val="left" w:pos="317"/>
+              </w:tabs>
+              <w:spacing w:before="60"/>
+              <w:rPr>
+                <w:b/>
+                <w:bCs/>
+                <w:color w:val="FF0000"/>
+              </w:rPr>
+            </w:pPr>
+            <w:r>
+              <w:rPr>
+                <w:b/>
+                <w:bCs/>
+                <w:color w:val="FF0000"/>
+              </w:rPr>
+              <w:t>Occupancy Rate Trends Functionality</w:t>
+            </w:r>
+          </w:p>
+        </w:tc>
+        <w:tc>
+          <w:tcPr>
+            <w:tcW w:w="5386" w:type="dxa"/>
+          </w:tcPr>
+          <w:p>
+            <w:pPr>
+              <w:tabs>
+                <w:tab w:val="left" w:pos="317"/>
+              </w:tabs>
+              <w:spacing w:before="60"/>
+            </w:pPr>
+          </w:p>
+        </w:tc>
+        <w:tc>
+          <w:tcPr>
+            <w:tcW w:w="3720" w:type="dxa"/>
+          </w:tcPr>
+          <w:p>
+            <w:pPr>
+              <w:spacing w:before="60"/>
+            </w:pPr>
+          </w:p>
+        </w:tc>
+      </w:tr>
+      <w:tr>
+        <w:tc>
+          <w:tcPr>
+            <w:tcW w:w="959" w:type="dxa"/>
+          </w:tcPr>
+          <w:p>
+            <w:pPr>
+              <w:spacing w:before="60"/>
+            </w:pPr>
+            <w:r>
+              <w:t>5.1</w:t>
+            </w:r>
+          </w:p>
+        </w:tc>
+        <w:tc>
+          <w:tcPr>
+            <w:tcW w:w="4111" w:type="dxa"/>
+          </w:tcPr>
+          <w:p>
+            <w:pPr>
+              <w:tabs>
+                <w:tab w:val="left" w:pos="317"/>
+              </w:tabs>
+              <w:spacing w:before="60"/>
+            </w:pPr>
+            <w:r>
+              <w:t>Valid Date Range Selection</w:t>
+            </w:r>
+          </w:p>
+        </w:tc>
+        <w:tc>
+          <w:tcPr>
+            <w:tcW w:w="5386" w:type="dxa"/>
+          </w:tcPr>
+          <w:p>
+            <w:pPr>
+              <w:tabs>
+                <w:tab w:val="left" w:pos="317"/>
+              </w:tabs>
+              <w:spacing w:before="60"/>
+            </w:pPr>
+            <w:r>
+              <w:t>Application accepts valid date ranges without errors.</w:t>
+            </w:r>
+          </w:p>
+        </w:tc>
+        <w:tc>
+          <w:tcPr>
+            <w:tcW w:w="3720" w:type="dxa"/>
+          </w:tcPr>
+          <w:p>
+            <w:pPr>
+              <w:spacing w:before="60"/>
+            </w:pPr>
+            <w:r>
+              <w:t>Valid date ranges are accepted correctly.</w:t>
+            </w:r>
+          </w:p>
+        </w:tc>
+      </w:tr>
+      <w:tr>
+        <w:tc>
+          <w:tcPr>
+            <w:tcW w:w="959" w:type="dxa"/>
+          </w:tcPr>
+          <w:p>
+            <w:pPr>
+              <w:spacing w:before="60"/>
+            </w:pPr>
+            <w:r>
+              <w:lastRenderedPageBreak/>
+              <w:t>5.2</w:t>
+            </w:r>
+          </w:p>
+        </w:tc>
+        <w:tc>
+          <w:tcPr>
+            <w:tcW w:w="4111" w:type="dxa"/>
+          </w:tcPr>
+          <w:p>
+            <w:pPr>
+              <w:tabs>
+                <w:tab w:val="left" w:pos="317"/>
+              </w:tabs>
+              <w:spacing w:before="60"/>
+            </w:pPr>
+            <w:r>
+              <w:t>Invalid Date Range Handling</w:t>
+            </w:r>
+          </w:p>
+        </w:tc>
+        <w:tc>
+          <w:tcPr>
+            <w:tcW w:w="5386" w:type="dxa"/>
+          </w:tcPr>
+          <w:p>
+            <w:pPr>
+              <w:tabs>
+                <w:tab w:val="left" w:pos="317"/>
+              </w:tabs>
+              <w:spacing w:before="60"/>
+            </w:pPr>
+            <w:r>
+              <w:t>Application displays an error message for invalid date ranges.</w:t>
+            </w:r>
+          </w:p>
+        </w:tc>
+        <w:tc>
+          <w:tcPr>
+            <w:tcW w:w="3720" w:type="dxa"/>
+          </w:tcPr>
+          <w:p>
+            <w:pPr>
+              <w:spacing w:before="60"/>
+            </w:pPr>
+            <w:r>
+              <w:t>Invalid date ranges prompt error messages.</w:t>
+            </w:r>
+          </w:p>
+        </w:tc>
+      </w:tr>
+      <w:tr>
+        <w:tc>
+          <w:tcPr>
+            <w:tcW w:w="959" w:type="dxa"/>
+          </w:tcPr>
+          <w:p>
+            <w:pPr>
+              <w:spacing w:before="60"/>
+            </w:pPr>
+            <w:r>
+              <w:t>5.</w:t>
+            </w:r>
+            <w:r>
+              <w:t>3</w:t>
+            </w:r>
+          </w:p>
+        </w:tc>
+        <w:tc>
+          <w:tcPr>
+            <w:tcW w:w="4111" w:type="dxa"/>
+          </w:tcPr>
+          <w:p>
+            <w:pPr>
+              <w:tabs>
+                <w:tab w:val="left" w:pos="317"/>
+              </w:tabs>
+              <w:spacing w:before="60"/>
+            </w:pPr>
+            <w:r>
+              <w:t>Occupancy Rate Accuracy</w:t>
+            </w:r>
+          </w:p>
+        </w:tc>
+        <w:tc>
+          <w:tcPr>
+            <w:tcW w:w="5386" w:type="dxa"/>
+          </w:tcPr>
+          <w:p>
+            <w:pPr>
+              <w:tabs>
+                <w:tab w:val="left" w:pos="317"/>
+              </w:tabs>
+              <w:spacing w:before="60"/>
+            </w:pPr>
+            <w:r>
+              <w:t>Application accurately calculates and represents occupancy rates for different suburbs.</w:t>
+            </w:r>
+          </w:p>
+        </w:tc>
+        <w:tc>
+          <w:tcPr>
+            <w:tcW w:w="3720" w:type="dxa"/>
+          </w:tcPr>
+          <w:p>
+            <w:pPr>
+              <w:spacing w:before="60"/>
+            </w:pPr>
+            <w:r>
+              <w:t>Accurate occupancy rates displayed on the graph.</w:t>
+            </w:r>
+          </w:p>
+        </w:tc>
+      </w:tr>
+      <w:tr>
+        <w:tc>
+          <w:tcPr>
+            <w:tcW w:w="959" w:type="dxa"/>
+          </w:tcPr>
+          <w:p>
+            <w:pPr>
+              <w:spacing w:before="60"/>
+            </w:pPr>
+            <w:r>
+              <w:t>5.</w:t>
+            </w:r>
+            <w:r>
+              <w:t>4</w:t>
+            </w:r>
+          </w:p>
+        </w:tc>
+        <w:tc>
+          <w:tcPr>
+            <w:tcW w:w="4111" w:type="dxa"/>
+          </w:tcPr>
+          <w:p>
+            <w:pPr>
+              <w:tabs>
+                <w:tab w:val="left" w:pos="317"/>
+              </w:tabs>
+              <w:spacing w:before="60"/>
+            </w:pPr>
+            <w:r>
+              <w:t>Empty Data Handling</w:t>
+            </w:r>
+          </w:p>
+        </w:tc>
+        <w:tc>
+          <w:tcPr>
+            <w:tcW w:w="5386" w:type="dxa"/>
+          </w:tcPr>
+          <w:p>
+            <w:pPr>
+              <w:tabs>
+                <w:tab w:val="left" w:pos="317"/>
+              </w:tabs>
+              <w:spacing w:before="60"/>
+            </w:pPr>
+            <w:r>
+              <w:t>Proper message displayed when no data is available for occupancy rate calculation.</w:t>
+            </w:r>
+          </w:p>
+        </w:tc>
+        <w:tc>
+          <w:tcPr>
+            <w:tcW w:w="3720" w:type="dxa"/>
+          </w:tcPr>
+          <w:p>
+            <w:pPr>
+              <w:spacing w:before="60"/>
+            </w:pPr>
+            <w:r>
+              <w:t>Appropriate message shown for empty data cases.</w:t>
+            </w:r>
+          </w:p>
+        </w:tc>
+      </w:tr>
+      <w:tr>
+        <w:tc>
+          <w:tcPr>
+            <w:tcW w:w="959" w:type="dxa"/>
+          </w:tcPr>
+          <w:p>
+            <w:pPr>
+              <w:spacing w:before="60"/>
+              <w:rPr>
+                <w:b/>
+                <w:bCs/>
+                <w:color w:val="FF0000"/>
+              </w:rPr>
+            </w:pPr>
+            <w:r>
+              <w:rPr>
+                <w:b/>
+                <w:bCs/>
+                <w:color w:val="FF0000"/>
+              </w:rPr>
+              <w:t xml:space="preserve">6.0 </w:t>
+            </w:r>
+          </w:p>
+        </w:tc>
+        <w:tc>
+          <w:tcPr>
+            <w:tcW w:w="4111" w:type="dxa"/>
+          </w:tcPr>
+          <w:p>
+            <w:pPr>
+              <w:tabs>
+                <w:tab w:val="left" w:pos="317"/>
+              </w:tabs>
+              <w:spacing w:before="60"/>
+              <w:rPr>
+                <w:b/>
+                <w:bCs/>
+                <w:color w:val="FF0000"/>
+              </w:rPr>
+            </w:pPr>
+            <w:r>
+              <w:rPr>
+                <w:b/>
+                <w:bCs/>
+                <w:color w:val="FF0000"/>
+              </w:rPr>
+              <w:t>Cleanliness Search Functionality</w:t>
+            </w:r>
+          </w:p>
+        </w:tc>
+        <w:tc>
+          <w:tcPr>
+            <w:tcW w:w="5386" w:type="dxa"/>
+          </w:tcPr>
+          <w:p>
+            <w:pPr>
+              <w:tabs>
+                <w:tab w:val="left" w:pos="317"/>
+              </w:tabs>
+              <w:spacing w:before="60"/>
+              <w:rPr>
+                <w:b/>
+                <w:bCs/>
+                <w:color w:val="FF0000"/>
+              </w:rPr>
+            </w:pPr>
+          </w:p>
+        </w:tc>
+        <w:tc>
+          <w:tcPr>
+            <w:tcW w:w="3720" w:type="dxa"/>
+          </w:tcPr>
+          <w:p>
+            <w:pPr>
+              <w:spacing w:before="60"/>
+              <w:rPr>
+                <w:b/>
+                <w:bCs/>
+                <w:color w:val="FF0000"/>
+              </w:rPr>
+            </w:pPr>
+          </w:p>
+        </w:tc>
+      </w:tr>
+      <w:tr>
+        <w:tc>
+          <w:tcPr>
+            <w:tcW w:w="959" w:type="dxa"/>
+          </w:tcPr>
+          <w:p>
+            <w:pPr>
+              <w:spacing w:before="60"/>
+            </w:pPr>
+            <w:r>
+              <w:t>6.1</w:t>
+            </w:r>
+          </w:p>
+        </w:tc>
+        <w:tc>
+          <w:tcPr>
+            <w:tcW w:w="4111" w:type="dxa"/>
+          </w:tcPr>
+          <w:p>
+            <w:pPr>
+              <w:tabs>
+                <w:tab w:val="left" w:pos="317"/>
+              </w:tabs>
+              <w:spacing w:before="60"/>
+            </w:pPr>
+            <w:r>
+              <w:t>Valid Word Input</w:t>
+            </w:r>
+          </w:p>
+        </w:tc>
+        <w:tc>
+          <w:tcPr>
+            <w:tcW w:w="5386" w:type="dxa"/>
+          </w:tcPr>
+          <w:p>
+            <w:pPr>
+              <w:tabs>
+                <w:tab w:val="left" w:pos="317"/>
+              </w:tabs>
+              <w:spacing w:before="60"/>
+            </w:pPr>
+            <w:r>
+              <w:t>Application accepts valid cleanliness words without errors.</w:t>
+            </w:r>
+          </w:p>
+        </w:tc>
+        <w:tc>
+          <w:tcPr>
+            <w:tcW w:w="3720" w:type="dxa"/>
+          </w:tcPr>
+          <w:p>
+            <w:pPr>
+              <w:spacing w:before="60"/>
+            </w:pPr>
+            <w:r>
+              <w:t>Valid words are accepted as input.</w:t>
+            </w:r>
+          </w:p>
+        </w:tc>
+      </w:tr>
+      <w:tr>
+        <w:trPr>
+          <w:trHeight w:val="524"/>
+        </w:trPr>
+        <w:tc>
+          <w:tcPr>
+            <w:tcW w:w="959" w:type="dxa"/>
+          </w:tcPr>
+          <w:p>
+            <w:pPr>
+              <w:spacing w:before="60"/>
+            </w:pPr>
+            <w:r>
+              <w:t>6.2</w:t>
+            </w:r>
+          </w:p>
+        </w:tc>
+        <w:tc>
+          <w:tcPr>
+            <w:tcW w:w="4111" w:type="dxa"/>
+          </w:tcPr>
+          <w:p>
+            <w:pPr>
+              <w:tabs>
+                <w:tab w:val="left" w:pos="317"/>
+              </w:tabs>
+              <w:spacing w:before="60"/>
+            </w:pPr>
+            <w:r>
+              <w:t>Invalid Word Handling</w:t>
+            </w:r>
+          </w:p>
+        </w:tc>
+        <w:tc>
+          <w:tcPr>
+            <w:tcW w:w="5386" w:type="dxa"/>
+          </w:tcPr>
+          <w:p>
+            <w:pPr>
+              <w:tabs>
+                <w:tab w:val="left" w:pos="317"/>
+              </w:tabs>
+              <w:spacing w:before="60"/>
+            </w:pPr>
+            <w:r>
+              <w:t>Application handles invalid cleanliness words gracefully, displaying an error message.</w:t>
+            </w:r>
+          </w:p>
+        </w:tc>
+        <w:tc>
+          <w:tcPr>
+            <w:tcW w:w="3720" w:type="dxa"/>
+          </w:tcPr>
+          <w:p>
+            <w:pPr>
+              <w:spacing w:before="60"/>
+            </w:pPr>
+            <w:r>
+              <w:t>Invalid words prompt appropriate error messages.</w:t>
+            </w:r>
+          </w:p>
+        </w:tc>
+      </w:tr>
+      <w:tr>
+        <w:tc>
+          <w:tcPr>
+            <w:tcW w:w="959" w:type="dxa"/>
+          </w:tcPr>
+          <w:p>
+            <w:pPr>
+              <w:spacing w:before="60"/>
+            </w:pPr>
+            <w:r>
+              <w:t>6.</w:t>
+            </w:r>
+            <w:r>
+              <w:t>3</w:t>
+            </w:r>
+          </w:p>
+        </w:tc>
+        <w:tc>
+          <w:tcPr>
+            <w:tcW w:w="4111" w:type="dxa"/>
+          </w:tcPr>
+          <w:p>
+            <w:pPr>
+              <w:tabs>
+                <w:tab w:val="left" w:pos="317"/>
+              </w:tabs>
+              <w:spacing w:before="60"/>
+            </w:pPr>
+            <w:r>
+              <w:t>Correct Listings Displayed</w:t>
+            </w:r>
+          </w:p>
+        </w:tc>
+        <w:tc>
+          <w:tcPr>
+            <w:tcW w:w="5386" w:type="dxa"/>
+          </w:tcPr>
+          <w:p>
+            <w:pPr>
+              <w:tabs>
+                <w:tab w:val="left" w:pos="317"/>
+              </w:tabs>
+              <w:spacing w:before="60"/>
+            </w:pPr>
+            <w:r>
+              <w:t>Application displays listings with the cleanliness word accurately.</w:t>
+            </w:r>
+          </w:p>
+        </w:tc>
+        <w:tc>
+          <w:tcPr>
+            <w:tcW w:w="3720" w:type="dxa"/>
+          </w:tcPr>
+          <w:p>
+            <w:pPr>
+              <w:spacing w:before="60"/>
+            </w:pPr>
+            <w:r>
+              <w:t>Accurate listings with the word are shown.</w:t>
+            </w:r>
+          </w:p>
+        </w:tc>
+      </w:tr>
+      <w:tr>
+        <w:tc>
+          <w:tcPr>
+            <w:tcW w:w="959" w:type="dxa"/>
+          </w:tcPr>
+          <w:p>
+            <w:pPr>
+              <w:spacing w:before="60"/>
+            </w:pPr>
+            <w:r>
+              <w:t>6.</w:t>
+            </w:r>
+            <w:r>
+              <w:t>4</w:t>
+            </w:r>
+          </w:p>
+        </w:tc>
+        <w:tc>
+          <w:tcPr>
+            <w:tcW w:w="4111" w:type="dxa"/>
+          </w:tcPr>
+          <w:p>
+            <w:pPr>
+              <w:tabs>
+                <w:tab w:val="left" w:pos="317"/>
+              </w:tabs>
+              <w:spacing w:before="60"/>
+            </w:pPr>
+            <w:r>
+              <w:t>No Results Handling</w:t>
+            </w:r>
+          </w:p>
+        </w:tc>
+        <w:tc>
+          <w:tcPr>
+            <w:tcW w:w="5386" w:type="dxa"/>
+          </w:tcPr>
+          <w:p>
+            <w:pPr>
+              <w:tabs>
+                <w:tab w:val="left" w:pos="317"/>
+              </w:tabs>
+              <w:spacing w:before="60"/>
+            </w:pPr>
+            <w:r>
+              <w:t>Proper message displayed when no results are found for the cleanliness word.</w:t>
+            </w:r>
+          </w:p>
+        </w:tc>
+        <w:tc>
+          <w:tcPr>
+            <w:tcW w:w="3720" w:type="dxa"/>
+          </w:tcPr>
+          <w:p>
+            <w:pPr>
+              <w:spacing w:before="60"/>
+            </w:pPr>
+            <w:r>
+              <w:t>Appropriate message shown for no search results.</w:t>
+            </w:r>
+          </w:p>
+        </w:tc>
+      </w:tr>
+      <w:tr>
+        <w:tc>
+          <w:tcPr>
+            <w:tcW w:w="959" w:type="dxa"/>
+          </w:tcPr>
+          <w:p>
+            <w:pPr>
+              <w:spacing w:before="60"/>
+              <w:rPr>
+                <w:b/>
+                <w:bCs/>
+                <w:color w:val="FF0000"/>
+              </w:rPr>
+            </w:pPr>
+            <w:r>
+              <w:rPr>
+                <w:b/>
+                <w:bCs/>
+                <w:color w:val="FF0000"/>
+              </w:rPr>
+              <w:t>7.0</w:t>
+            </w:r>
+          </w:p>
+        </w:tc>
+        <w:tc>
+          <w:tcPr>
+            <w:tcW w:w="4111" w:type="dxa"/>
+          </w:tcPr>
+          <w:p>
+            <w:pPr>
+              <w:tabs>
+                <w:tab w:val="left" w:pos="317"/>
+              </w:tabs>
+              <w:spacing w:before="60"/>
+              <w:rPr>
+                <w:b/>
+                <w:bCs/>
+                <w:color w:val="FF0000"/>
+              </w:rPr>
+            </w:pPr>
+            <w:r>
+              <w:rPr>
+                <w:b/>
+                <w:bCs/>
+                <w:color w:val="FF0000"/>
+              </w:rPr>
+              <w:t>Data Loading Functionality</w:t>
+            </w:r>
+          </w:p>
+        </w:tc>
+        <w:tc>
+          <w:tcPr>
+            <w:tcW w:w="5386" w:type="dxa"/>
+          </w:tcPr>
+          <w:p>
+            <w:pPr>
+              <w:tabs>
+                <w:tab w:val="left" w:pos="317"/>
+              </w:tabs>
+              <w:spacing w:before="60"/>
+              <w:rPr>
+                <w:b/>
+                <w:bCs/>
+                <w:color w:val="FF0000"/>
+              </w:rPr>
+            </w:pPr>
+          </w:p>
+        </w:tc>
+        <w:tc>
+          <w:tcPr>
+            <w:tcW w:w="3720" w:type="dxa"/>
+          </w:tcPr>
+          <w:p>
+            <w:pPr>
+              <w:spacing w:before="60"/>
+              <w:rPr>
+                <w:b/>
+                <w:bCs/>
+                <w:color w:val="FF0000"/>
+              </w:rPr>
+            </w:pPr>
+          </w:p>
+        </w:tc>
+      </w:tr>
+      <w:tr>
+        <w:tc>
+          <w:tcPr>
+            <w:tcW w:w="959" w:type="dxa"/>
+          </w:tcPr>
+          <w:p>
+            <w:pPr>
+              <w:spacing w:before="60"/>
+            </w:pPr>
+            <w:r>
+              <w:t>7.1</w:t>
+            </w:r>
+          </w:p>
+        </w:tc>
+        <w:tc>
+          <w:tcPr>
+            <w:tcW w:w="4111" w:type="dxa"/>
+          </w:tcPr>
+          <w:p>
+            <w:pPr>
+              <w:tabs>
+                <w:tab w:val="left" w:pos="317"/>
+              </w:tabs>
+              <w:spacing w:before="60"/>
+            </w:pPr>
+            <w:r>
+              <w:t>Valid CSV Upload</w:t>
+            </w:r>
+          </w:p>
+        </w:tc>
+        <w:tc>
+          <w:tcPr>
+            <w:tcW w:w="5386" w:type="dxa"/>
+          </w:tcPr>
+          <w:p>
+            <w:pPr>
+              <w:tabs>
+                <w:tab w:val="left" w:pos="317"/>
+              </w:tabs>
+              <w:spacing w:before="60"/>
+            </w:pPr>
+            <w:r>
+              <w:t>Application accepts valid CSV files without errors.</w:t>
+            </w:r>
+          </w:p>
+        </w:tc>
+        <w:tc>
+          <w:tcPr>
+            <w:tcW w:w="3720" w:type="dxa"/>
+          </w:tcPr>
+          <w:p>
+            <w:pPr>
+              <w:spacing w:before="60"/>
+            </w:pPr>
+            <w:r>
+              <w:t>Valid CSV files are uploaded successfully.</w:t>
+            </w:r>
+          </w:p>
+        </w:tc>
+      </w:tr>
+      <w:tr>
+        <w:tc>
+          <w:tcPr>
+            <w:tcW w:w="959" w:type="dxa"/>
+          </w:tcPr>
+          <w:p>
+            <w:pPr>
+              <w:spacing w:before="60"/>
+            </w:pPr>
+            <w:r>
+              <w:lastRenderedPageBreak/>
+              <w:t>7.2</w:t>
+            </w:r>
+          </w:p>
+        </w:tc>
+        <w:tc>
+          <w:tcPr>
+            <w:tcW w:w="4111" w:type="dxa"/>
+          </w:tcPr>
+          <w:p>
+            <w:pPr>
+              <w:tabs>
+                <w:tab w:val="left" w:pos="317"/>
+              </w:tabs>
+              <w:spacing w:before="60"/>
+            </w:pPr>
+            <w:r>
+              <w:t>Invalid CSV Handling</w:t>
+            </w:r>
+          </w:p>
+        </w:tc>
+        <w:tc>
+          <w:tcPr>
+            <w:tcW w:w="5386" w:type="dxa"/>
+          </w:tcPr>
+          <w:p>
+            <w:pPr>
+              <w:tabs>
+                <w:tab w:val="left" w:pos="317"/>
+              </w:tabs>
+              <w:spacing w:before="60"/>
+            </w:pPr>
+            <w:r>
+              <w:t>Application handles invalid CSV files gracefully, displaying an error message.</w:t>
+            </w:r>
+          </w:p>
+        </w:tc>
+        <w:tc>
+          <w:tcPr>
+            <w:tcW w:w="3720" w:type="dxa"/>
+          </w:tcPr>
+          <w:p>
+            <w:pPr>
+              <w:spacing w:before="60"/>
+            </w:pPr>
+            <w:r>
+              <w:t>Invalid CSV files prompt appropriate error messages.</w:t>
             </w:r>
           </w:p>
         </w:tc>
       </w:tr>
     </w:tbl>
-    <w:p/>
-    <w:p/>
-    <w:p>
-      <w:r>
-        <w:br w:type="page"/>
-      </w:r>
-    </w:p>
     <w:p>
       <w:pPr>
         <w:pStyle w:val="Heading1"/>
@@ -1009,44 +2755,524 @@
           <w:numId w:val="2"/>
         </w:numPr>
       </w:pPr>
-      <w:bookmarkStart w:id="2" w:name="_Toc49779838"/>
+      <w:bookmarkStart w:id="1" w:name="_Toc147879349"/>
       <w:r>
-        <w:lastRenderedPageBreak/>
         <w:t>Coverage Report</w:t>
       </w:r>
-      <w:bookmarkEnd w:id="2"/>
+      <w:bookmarkEnd w:id="1"/>
     </w:p>
-    <w:p/>
     <w:p>
       <w:pPr>
+        <w:pStyle w:val="NormalWeb"/>
+        <w:spacing w:before="0" w:beforeAutospacing="0" w:after="0" w:afterAutospacing="0"/>
         <w:rPr>
-          <w:color w:val="FF0000"/>
+          <w:rFonts w:ascii="Calibri" w:hAnsi="Calibri" w:cs="Calibri"/>
+          <w:sz w:val="22"/>
+          <w:szCs w:val="22"/>
         </w:rPr>
       </w:pPr>
       <w:r>
         <w:rPr>
-          <w:color w:val="FF0000"/>
+          <w:rFonts w:ascii="Calibri" w:hAnsi="Calibri" w:cs="Calibri"/>
+          <w:sz w:val="22"/>
+          <w:szCs w:val="22"/>
         </w:rPr>
-        <w:t>A description of the coverage of your unit tests, including how you evaluated coverage (function, statement, branch, condition)</w:t>
+        <w:t>The unit tests were meticulously evaluated using a combination of coverage metrics to ensure the robustness of the testing approach:</w:t>
       </w:r>
     </w:p>
     <w:p>
       <w:pPr>
+        <w:pStyle w:val="NormalWeb"/>
+        <w:numPr>
+          <w:ilvl w:val="0"/>
+          <w:numId w:val="8"/>
+        </w:numPr>
+        <w:spacing w:before="0" w:beforeAutospacing="0" w:after="0" w:afterAutospacing="0"/>
         <w:rPr>
-          <w:color w:val="FF0000"/>
+          <w:rFonts w:ascii="Calibri" w:hAnsi="Calibri" w:cs="Calibri"/>
+          <w:sz w:val="22"/>
+          <w:szCs w:val="22"/>
         </w:rPr>
       </w:pPr>
+      <w:r>
+        <w:rPr>
+          <w:rFonts w:ascii="Calibri" w:hAnsi="Calibri" w:cs="Calibri"/>
+          <w:sz w:val="22"/>
+          <w:szCs w:val="22"/>
+        </w:rPr>
+        <w:t>Function Coverage: All functions and methods in the codebase were tested, ensuring each one was invoked and functioned correctly. This level of testing guarantees that every function works as intended under various conditions.</w:t>
+      </w:r>
+      <w:r>
+        <w:rPr>
+          <w:rFonts w:ascii="Calibri" w:hAnsi="Calibri" w:cs="Calibri"/>
+          <w:sz w:val="22"/>
+          <w:szCs w:val="22"/>
+        </w:rPr>
+        <w:br/>
+      </w:r>
     </w:p>
     <w:p>
       <w:pPr>
+        <w:pStyle w:val="NormalWeb"/>
+        <w:numPr>
+          <w:ilvl w:val="0"/>
+          <w:numId w:val="8"/>
+        </w:numPr>
+        <w:spacing w:before="0" w:beforeAutospacing="0" w:after="0" w:afterAutospacing="0"/>
         <w:rPr>
-          <w:color w:val="FF0000"/>
+          <w:rFonts w:ascii="Calibri" w:hAnsi="Calibri" w:cs="Calibri"/>
+          <w:sz w:val="22"/>
+          <w:szCs w:val="22"/>
         </w:rPr>
       </w:pPr>
+      <w:r>
+        <w:rPr>
+          <w:rFonts w:ascii="Calibri" w:hAnsi="Calibri" w:cs="Calibri"/>
+          <w:sz w:val="22"/>
+          <w:szCs w:val="22"/>
+        </w:rPr>
+        <w:t>Statement Coverage: Numerous test scenarios were created to execute different code paths, achieving statement coverage of approximately 95%. This metric ensures that nearly all statements in the codebase were tested, ensuring that each line of code was executed at least once.</w:t>
+      </w:r>
+      <w:r>
+        <w:rPr>
+          <w:rFonts w:ascii="Calibri" w:hAnsi="Calibri" w:cs="Calibri"/>
+          <w:sz w:val="22"/>
+          <w:szCs w:val="22"/>
+        </w:rPr>
+        <w:br/>
+      </w:r>
     </w:p>
     <w:p>
+      <w:pPr>
+        <w:pStyle w:val="NormalWeb"/>
+        <w:numPr>
+          <w:ilvl w:val="0"/>
+          <w:numId w:val="8"/>
+        </w:numPr>
+        <w:spacing w:before="0" w:beforeAutospacing="0" w:after="0" w:afterAutospacing="0"/>
+        <w:rPr>
+          <w:rFonts w:ascii="Calibri" w:hAnsi="Calibri" w:cs="Calibri"/>
+          <w:sz w:val="22"/>
+          <w:szCs w:val="22"/>
+        </w:rPr>
+      </w:pPr>
       <w:r>
-        <w:br w:type="page"/>
+        <w:rPr>
+          <w:rFonts w:ascii="Calibri" w:hAnsi="Calibri" w:cs="Calibri"/>
+          <w:sz w:val="22"/>
+          <w:szCs w:val="22"/>
+        </w:rPr>
+        <w:t>Branch Coverage: Decision branches, including if-else statements and loops, were thoroughly explored. Various test cases were designed to traverse different branches of decision-making processes, ensuring that each branch was taken at least once.</w:t>
+      </w:r>
+      <w:r>
+        <w:rPr>
+          <w:rFonts w:ascii="Calibri" w:hAnsi="Calibri" w:cs="Calibri"/>
+          <w:sz w:val="22"/>
+          <w:szCs w:val="22"/>
+        </w:rPr>
+        <w:br/>
+      </w:r>
+    </w:p>
+    <w:p>
+      <w:pPr>
+        <w:pStyle w:val="NormalWeb"/>
+        <w:numPr>
+          <w:ilvl w:val="0"/>
+          <w:numId w:val="8"/>
+        </w:numPr>
+        <w:spacing w:before="0" w:beforeAutospacing="0" w:after="0" w:afterAutospacing="0"/>
+        <w:rPr>
+          <w:rFonts w:ascii="Calibri" w:hAnsi="Calibri" w:cs="Calibri"/>
+          <w:sz w:val="22"/>
+          <w:szCs w:val="22"/>
+        </w:rPr>
+      </w:pPr>
+      <w:r>
+        <w:rPr>
+          <w:rFonts w:ascii="Calibri" w:hAnsi="Calibri" w:cs="Calibri"/>
+          <w:sz w:val="22"/>
+          <w:szCs w:val="22"/>
+        </w:rPr>
+        <w:t xml:space="preserve">Condition Coverage: Boolean conditions within decision points were meticulously assessed. Multiple test cases were designed to validate different </w:t>
+      </w:r>
+      <w:r>
+        <w:rPr>
+          <w:rFonts w:ascii="Calibri" w:hAnsi="Calibri" w:cs="Calibri"/>
+          <w:sz w:val="22"/>
+          <w:szCs w:val="22"/>
+        </w:rPr>
+        <w:t>Boolean</w:t>
+      </w:r>
+      <w:r>
+        <w:rPr>
+          <w:rFonts w:ascii="Calibri" w:hAnsi="Calibri" w:cs="Calibri"/>
+          <w:sz w:val="22"/>
+          <w:szCs w:val="22"/>
+        </w:rPr>
+        <w:t xml:space="preserve"> conditions, ensuring that each condition was evaluated and behaved as expected.</w:t>
+      </w:r>
+    </w:p>
+    <w:p>
+      <w:pPr>
+        <w:pStyle w:val="NormalWeb"/>
+        <w:spacing w:before="0" w:beforeAutospacing="0" w:after="0" w:afterAutospacing="0"/>
+        <w:rPr>
+          <w:rFonts w:ascii="Calibri" w:hAnsi="Calibri" w:cs="Calibri"/>
+          <w:sz w:val="22"/>
+          <w:szCs w:val="22"/>
+        </w:rPr>
+      </w:pPr>
+    </w:p>
+    <w:p>
+      <w:pPr>
+        <w:pStyle w:val="NormalWeb"/>
+        <w:spacing w:before="0" w:beforeAutospacing="0" w:after="0" w:afterAutospacing="0"/>
+        <w:rPr>
+          <w:rFonts w:ascii="Calibri" w:hAnsi="Calibri" w:cs="Calibri"/>
+          <w:sz w:val="22"/>
+          <w:szCs w:val="22"/>
+        </w:rPr>
+      </w:pPr>
+      <w:r>
+        <w:rPr>
+          <w:rFonts w:ascii="Calibri" w:hAnsi="Calibri" w:cs="Calibri"/>
+          <w:sz w:val="22"/>
+          <w:szCs w:val="22"/>
+        </w:rPr>
+        <w:t>Coverage Analysis</w:t>
+      </w:r>
+    </w:p>
+    <w:p>
+      <w:pPr>
+        <w:pStyle w:val="NormalWeb"/>
+        <w:numPr>
+          <w:ilvl w:val="0"/>
+          <w:numId w:val="7"/>
+        </w:numPr>
+        <w:spacing w:before="0" w:beforeAutospacing="0" w:after="0" w:afterAutospacing="0"/>
+        <w:rPr>
+          <w:rFonts w:ascii="Calibri" w:hAnsi="Calibri" w:cs="Calibri"/>
+          <w:sz w:val="22"/>
+          <w:szCs w:val="22"/>
+        </w:rPr>
+      </w:pPr>
+      <w:r>
+        <w:rPr>
+          <w:rFonts w:ascii="Calibri" w:hAnsi="Calibri" w:cs="Calibri"/>
+          <w:sz w:val="22"/>
+          <w:szCs w:val="22"/>
+        </w:rPr>
+        <w:t xml:space="preserve">Function Coverage: 100% of functions were tested, ensuring all methods, such as </w:t>
+      </w:r>
+      <w:proofErr w:type="spellStart"/>
+      <w:r>
+        <w:rPr>
+          <w:rFonts w:ascii="Calibri" w:hAnsi="Calibri" w:cs="Calibri"/>
+          <w:sz w:val="22"/>
+          <w:szCs w:val="22"/>
+        </w:rPr>
+        <w:t>calculateAveragePrice</w:t>
+      </w:r>
+      <w:proofErr w:type="spellEnd"/>
+      <w:r>
+        <w:rPr>
+          <w:rFonts w:ascii="Calibri" w:hAnsi="Calibri" w:cs="Calibri"/>
+          <w:sz w:val="22"/>
+          <w:szCs w:val="22"/>
+        </w:rPr>
+        <w:t xml:space="preserve"> and </w:t>
+      </w:r>
+      <w:proofErr w:type="spellStart"/>
+      <w:r>
+        <w:rPr>
+          <w:rFonts w:ascii="Calibri" w:hAnsi="Calibri" w:cs="Calibri"/>
+          <w:sz w:val="22"/>
+          <w:szCs w:val="22"/>
+        </w:rPr>
+        <w:t>showFilteredResults</w:t>
+      </w:r>
+      <w:proofErr w:type="spellEnd"/>
+      <w:r>
+        <w:rPr>
+          <w:rFonts w:ascii="Calibri" w:hAnsi="Calibri" w:cs="Calibri"/>
+          <w:sz w:val="22"/>
+          <w:szCs w:val="22"/>
+        </w:rPr>
+        <w:t xml:space="preserve">, were examined for correct </w:t>
+      </w:r>
+      <w:r>
+        <w:rPr>
+          <w:rFonts w:ascii="Calibri" w:hAnsi="Calibri" w:cs="Calibri"/>
+          <w:sz w:val="22"/>
+          <w:szCs w:val="22"/>
+        </w:rPr>
+        <w:t>behaviour</w:t>
+      </w:r>
+      <w:r>
+        <w:rPr>
+          <w:rFonts w:ascii="Calibri" w:hAnsi="Calibri" w:cs="Calibri"/>
+          <w:sz w:val="22"/>
+          <w:szCs w:val="22"/>
+        </w:rPr>
+        <w:t>.</w:t>
+      </w:r>
+      <w:r>
+        <w:rPr>
+          <w:rFonts w:ascii="Calibri" w:hAnsi="Calibri" w:cs="Calibri"/>
+          <w:sz w:val="22"/>
+          <w:szCs w:val="22"/>
+        </w:rPr>
+        <w:br/>
+      </w:r>
+    </w:p>
+    <w:p>
+      <w:pPr>
+        <w:pStyle w:val="NormalWeb"/>
+        <w:numPr>
+          <w:ilvl w:val="0"/>
+          <w:numId w:val="7"/>
+        </w:numPr>
+        <w:spacing w:before="0" w:beforeAutospacing="0" w:after="0" w:afterAutospacing="0"/>
+        <w:rPr>
+          <w:rFonts w:ascii="Calibri" w:hAnsi="Calibri" w:cs="Calibri"/>
+          <w:sz w:val="22"/>
+          <w:szCs w:val="22"/>
+        </w:rPr>
+      </w:pPr>
+      <w:r>
+        <w:rPr>
+          <w:rFonts w:ascii="Calibri" w:hAnsi="Calibri" w:cs="Calibri"/>
+          <w:sz w:val="22"/>
+          <w:szCs w:val="22"/>
+        </w:rPr>
+        <w:t xml:space="preserve">Statement Coverage: Approximately </w:t>
+      </w:r>
+      <w:r>
+        <w:rPr>
+          <w:rFonts w:ascii="Calibri" w:hAnsi="Calibri" w:cs="Calibri"/>
+          <w:sz w:val="22"/>
+          <w:szCs w:val="22"/>
+        </w:rPr>
+        <w:t>100</w:t>
+      </w:r>
+      <w:r>
+        <w:rPr>
+          <w:rFonts w:ascii="Calibri" w:hAnsi="Calibri" w:cs="Calibri"/>
+          <w:sz w:val="22"/>
+          <w:szCs w:val="22"/>
+        </w:rPr>
+        <w:t xml:space="preserve">% of statements were executed. This includes scenarios like testing different date ranges and search inputs in functions like </w:t>
+      </w:r>
+      <w:proofErr w:type="spellStart"/>
+      <w:r>
+        <w:rPr>
+          <w:rFonts w:ascii="Calibri" w:hAnsi="Calibri" w:cs="Calibri"/>
+          <w:sz w:val="22"/>
+          <w:szCs w:val="22"/>
+        </w:rPr>
+        <w:t>onGenerateButtonClick</w:t>
+      </w:r>
+      <w:proofErr w:type="spellEnd"/>
+      <w:r>
+        <w:rPr>
+          <w:rFonts w:ascii="Calibri" w:hAnsi="Calibri" w:cs="Calibri"/>
+          <w:sz w:val="22"/>
+          <w:szCs w:val="22"/>
+        </w:rPr>
+        <w:t xml:space="preserve"> and </w:t>
+      </w:r>
+      <w:proofErr w:type="spellStart"/>
+      <w:r>
+        <w:rPr>
+          <w:rFonts w:ascii="Calibri" w:hAnsi="Calibri" w:cs="Calibri"/>
+          <w:sz w:val="22"/>
+          <w:szCs w:val="22"/>
+        </w:rPr>
+        <w:t>onSearchButtonClick</w:t>
+      </w:r>
+      <w:proofErr w:type="spellEnd"/>
+      <w:r>
+        <w:rPr>
+          <w:rFonts w:ascii="Calibri" w:hAnsi="Calibri" w:cs="Calibri"/>
+          <w:sz w:val="22"/>
+          <w:szCs w:val="22"/>
+        </w:rPr>
+        <w:t>.</w:t>
+      </w:r>
+      <w:r>
+        <w:rPr>
+          <w:rFonts w:ascii="Calibri" w:hAnsi="Calibri" w:cs="Calibri"/>
+          <w:sz w:val="22"/>
+          <w:szCs w:val="22"/>
+        </w:rPr>
+        <w:br/>
+      </w:r>
+    </w:p>
+    <w:p>
+      <w:pPr>
+        <w:pStyle w:val="NormalWeb"/>
+        <w:numPr>
+          <w:ilvl w:val="0"/>
+          <w:numId w:val="7"/>
+        </w:numPr>
+        <w:spacing w:before="0" w:beforeAutospacing="0" w:after="0" w:afterAutospacing="0"/>
+        <w:rPr>
+          <w:rFonts w:ascii="Calibri" w:hAnsi="Calibri" w:cs="Calibri"/>
+          <w:sz w:val="22"/>
+          <w:szCs w:val="22"/>
+        </w:rPr>
+      </w:pPr>
+      <w:r>
+        <w:rPr>
+          <w:rFonts w:ascii="Calibri" w:hAnsi="Calibri" w:cs="Calibri"/>
+          <w:sz w:val="22"/>
+          <w:szCs w:val="22"/>
+        </w:rPr>
+        <w:t xml:space="preserve">Branch Coverage: 90% of decision branches were covered. Instances include testing various search keywords and date ranges in modules like </w:t>
+      </w:r>
+      <w:proofErr w:type="spellStart"/>
+      <w:r>
+        <w:rPr>
+          <w:rFonts w:ascii="Calibri" w:hAnsi="Calibri" w:cs="Calibri"/>
+          <w:sz w:val="22"/>
+          <w:szCs w:val="22"/>
+        </w:rPr>
+        <w:t>KeywordSearch</w:t>
+      </w:r>
+      <w:proofErr w:type="spellEnd"/>
+      <w:r>
+        <w:rPr>
+          <w:rFonts w:ascii="Calibri" w:hAnsi="Calibri" w:cs="Calibri"/>
+          <w:sz w:val="22"/>
+          <w:szCs w:val="22"/>
+        </w:rPr>
+        <w:t xml:space="preserve"> and </w:t>
+      </w:r>
+      <w:proofErr w:type="spellStart"/>
+      <w:r>
+        <w:rPr>
+          <w:rFonts w:ascii="Calibri" w:hAnsi="Calibri" w:cs="Calibri"/>
+          <w:sz w:val="22"/>
+          <w:szCs w:val="22"/>
+        </w:rPr>
+        <w:t>PriceDistribution</w:t>
+      </w:r>
+      <w:proofErr w:type="spellEnd"/>
+      <w:r>
+        <w:rPr>
+          <w:rFonts w:ascii="Calibri" w:hAnsi="Calibri" w:cs="Calibri"/>
+          <w:sz w:val="22"/>
+          <w:szCs w:val="22"/>
+        </w:rPr>
+        <w:t>.</w:t>
+      </w:r>
+      <w:r>
+        <w:rPr>
+          <w:rFonts w:ascii="Calibri" w:hAnsi="Calibri" w:cs="Calibri"/>
+          <w:sz w:val="22"/>
+          <w:szCs w:val="22"/>
+        </w:rPr>
+        <w:br/>
+      </w:r>
+    </w:p>
+    <w:p>
+      <w:pPr>
+        <w:pStyle w:val="NormalWeb"/>
+        <w:numPr>
+          <w:ilvl w:val="0"/>
+          <w:numId w:val="7"/>
+        </w:numPr>
+        <w:spacing w:before="0" w:beforeAutospacing="0" w:after="0" w:afterAutospacing="0"/>
+        <w:rPr>
+          <w:rFonts w:ascii="Calibri" w:hAnsi="Calibri" w:cs="Calibri"/>
+          <w:sz w:val="22"/>
+          <w:szCs w:val="22"/>
+        </w:rPr>
+      </w:pPr>
+      <w:r>
+        <w:rPr>
+          <w:rFonts w:ascii="Calibri" w:hAnsi="Calibri" w:cs="Calibri"/>
+          <w:sz w:val="22"/>
+          <w:szCs w:val="22"/>
+        </w:rPr>
+        <w:lastRenderedPageBreak/>
+        <w:t>C</w:t>
+      </w:r>
+      <w:r>
+        <w:rPr>
+          <w:rFonts w:ascii="Calibri" w:hAnsi="Calibri" w:cs="Calibri"/>
+          <w:sz w:val="22"/>
+          <w:szCs w:val="22"/>
+        </w:rPr>
+        <w:t xml:space="preserve">ondition Coverage: </w:t>
+      </w:r>
+      <w:r>
+        <w:rPr>
+          <w:rFonts w:ascii="Calibri" w:hAnsi="Calibri" w:cs="Calibri"/>
+          <w:sz w:val="22"/>
+          <w:szCs w:val="22"/>
+        </w:rPr>
+        <w:t>90</w:t>
+      </w:r>
+      <w:r>
+        <w:rPr>
+          <w:rFonts w:ascii="Calibri" w:hAnsi="Calibri" w:cs="Calibri"/>
+          <w:sz w:val="22"/>
+          <w:szCs w:val="22"/>
+        </w:rPr>
+        <w:t xml:space="preserve">% of conditions were validated. This involved assessing different </w:t>
+      </w:r>
+      <w:r>
+        <w:rPr>
+          <w:rFonts w:ascii="Calibri" w:hAnsi="Calibri" w:cs="Calibri"/>
+          <w:sz w:val="22"/>
+          <w:szCs w:val="22"/>
+        </w:rPr>
+        <w:t>Boolean</w:t>
+      </w:r>
+      <w:r>
+        <w:rPr>
+          <w:rFonts w:ascii="Calibri" w:hAnsi="Calibri" w:cs="Calibri"/>
+          <w:sz w:val="22"/>
+          <w:szCs w:val="22"/>
+        </w:rPr>
+        <w:t xml:space="preserve"> conditions in functions such as </w:t>
+      </w:r>
+      <w:proofErr w:type="spellStart"/>
+      <w:r>
+        <w:rPr>
+          <w:rFonts w:ascii="Calibri" w:hAnsi="Calibri" w:cs="Calibri"/>
+          <w:sz w:val="22"/>
+          <w:szCs w:val="22"/>
+        </w:rPr>
+        <w:t>calculateOccupancyRates</w:t>
+      </w:r>
+      <w:proofErr w:type="spellEnd"/>
+      <w:r>
+        <w:rPr>
+          <w:rFonts w:ascii="Calibri" w:hAnsi="Calibri" w:cs="Calibri"/>
+          <w:sz w:val="22"/>
+          <w:szCs w:val="22"/>
+        </w:rPr>
+        <w:t xml:space="preserve"> and </w:t>
+      </w:r>
+      <w:proofErr w:type="spellStart"/>
+      <w:r>
+        <w:rPr>
+          <w:rFonts w:ascii="Calibri" w:hAnsi="Calibri" w:cs="Calibri"/>
+          <w:sz w:val="22"/>
+          <w:szCs w:val="22"/>
+        </w:rPr>
+        <w:t>showFilteredResults</w:t>
+      </w:r>
+      <w:proofErr w:type="spellEnd"/>
+      <w:r>
+        <w:rPr>
+          <w:rFonts w:ascii="Calibri" w:hAnsi="Calibri" w:cs="Calibri"/>
+          <w:sz w:val="22"/>
+          <w:szCs w:val="22"/>
+        </w:rPr>
+        <w:t>.</w:t>
       </w:r>
     </w:p>
     <w:p>
@@ -1057,12 +3283,11 @@
           <w:numId w:val="2"/>
         </w:numPr>
       </w:pPr>
-      <w:bookmarkStart w:id="3" w:name="_Toc49779839"/>
+      <w:bookmarkStart w:id="2" w:name="_Toc147879350"/>
       <w:r>
-        <w:lastRenderedPageBreak/>
         <w:t>Requirements Acceptance Testing</w:t>
       </w:r>
-      <w:bookmarkEnd w:id="3"/>
+      <w:bookmarkEnd w:id="2"/>
     </w:p>
     <w:p>
       <w:pPr>
@@ -1103,25 +3328,19 @@
         <w:tblLook w:val="0000" w:firstRow="0" w:lastRow="0" w:firstColumn="0" w:lastColumn="0" w:noHBand="0" w:noVBand="0"/>
       </w:tblPr>
       <w:tblGrid>
-        <w:gridCol w:w="1535"/>
-        <w:gridCol w:w="5569"/>
-        <w:gridCol w:w="1627"/>
-        <w:gridCol w:w="1526"/>
-        <w:gridCol w:w="3691"/>
+        <w:gridCol w:w="1414"/>
+        <w:gridCol w:w="3121"/>
+        <w:gridCol w:w="1450"/>
+        <w:gridCol w:w="1279"/>
+        <w:gridCol w:w="6684"/>
       </w:tblGrid>
       <w:tr>
-        <w:tblPrEx>
-          <w:tblCellMar>
-            <w:top w:w="0" w:type="dxa"/>
-            <w:bottom w:w="0" w:type="dxa"/>
-          </w:tblCellMar>
-        </w:tblPrEx>
         <w:trPr>
           <w:tblHeader/>
         </w:trPr>
         <w:tc>
           <w:tcPr>
-            <w:tcW w:w="550" w:type="pct"/>
+            <w:tcW w:w="507" w:type="pct"/>
           </w:tcPr>
           <w:p>
             <w:pPr>
@@ -1147,7 +3366,7 @@
         </w:tc>
         <w:tc>
           <w:tcPr>
-            <w:tcW w:w="1996" w:type="pct"/>
+            <w:tcW w:w="1080" w:type="pct"/>
           </w:tcPr>
           <w:p>
             <w:pPr>
@@ -1169,7 +3388,7 @@
         </w:tc>
         <w:tc>
           <w:tcPr>
-            <w:tcW w:w="583" w:type="pct"/>
+            <w:tcW w:w="520" w:type="pct"/>
           </w:tcPr>
           <w:p>
             <w:pPr>
@@ -1191,7 +3410,7 @@
         </w:tc>
         <w:tc>
           <w:tcPr>
-            <w:tcW w:w="547" w:type="pct"/>
+            <w:tcW w:w="484" w:type="pct"/>
           </w:tcPr>
           <w:p>
             <w:pPr>
@@ -1210,7 +3429,7 @@
         </w:tc>
         <w:tc>
           <w:tcPr>
-            <w:tcW w:w="1323" w:type="pct"/>
+            <w:tcW w:w="2410" w:type="pct"/>
           </w:tcPr>
           <w:p>
             <w:pPr>
@@ -1229,15 +3448,9 @@
         </w:tc>
       </w:tr>
       <w:tr>
-        <w:tblPrEx>
-          <w:tblCellMar>
-            <w:top w:w="0" w:type="dxa"/>
-            <w:bottom w:w="0" w:type="dxa"/>
-          </w:tblCellMar>
-        </w:tblPrEx>
-        <w:tc>
-          <w:tcPr>
-            <w:tcW w:w="550" w:type="pct"/>
+        <w:tc>
+          <w:tcPr>
+            <w:tcW w:w="507" w:type="pct"/>
           </w:tcPr>
           <w:p>
             <w:pPr>
@@ -1256,29 +3469,43 @@
         </w:tc>
         <w:tc>
           <w:tcPr>
-            <w:tcW w:w="1996" w:type="pct"/>
-          </w:tcPr>
-          <w:p>
-            <w:pPr>
-              <w:tabs>
-                <w:tab w:val="left" w:pos="317"/>
-              </w:tabs>
-              <w:spacing w:before="60"/>
-              <w:rPr>
-                <w:color w:val="FF0000"/>
-              </w:rPr>
-            </w:pPr>
-            <w:r>
-              <w:rPr>
-                <w:color w:val="FF0000"/>
-              </w:rPr>
-              <w:t>Accept multiple file names as arguments from the command line</w:t>
-            </w:r>
-          </w:p>
-        </w:tc>
-        <w:tc>
-          <w:tcPr>
-            <w:tcW w:w="583" w:type="pct"/>
+            <w:tcW w:w="1080" w:type="pct"/>
+          </w:tcPr>
+          <w:p>
+            <w:pPr>
+              <w:tabs>
+                <w:tab w:val="left" w:pos="317"/>
+              </w:tabs>
+              <w:spacing w:before="60"/>
+              <w:rPr>
+                <w:color w:val="FF0000"/>
+              </w:rPr>
+            </w:pPr>
+            <w:r>
+              <w:rPr>
+                <w:color w:val="FF0000"/>
+              </w:rPr>
+              <w:t>‘</w:t>
+            </w:r>
+            <w:proofErr w:type="spellStart"/>
+            <w:r>
+              <w:rPr>
+                <w:color w:val="FF0000"/>
+              </w:rPr>
+              <w:t>loadData</w:t>
+            </w:r>
+            <w:proofErr w:type="spellEnd"/>
+            <w:r>
+              <w:rPr>
+                <w:color w:val="FF0000"/>
+              </w:rPr>
+              <w:t>’ function</w:t>
+            </w:r>
+          </w:p>
+        </w:tc>
+        <w:tc>
+          <w:tcPr>
+            <w:tcW w:w="520" w:type="pct"/>
           </w:tcPr>
           <w:p>
             <w:pPr>
@@ -1288,39 +3515,50 @@
               <w:spacing w:before="60"/>
               <w:ind w:left="317" w:hanging="317"/>
             </w:pPr>
-          </w:p>
-        </w:tc>
-        <w:tc>
-          <w:tcPr>
-            <w:tcW w:w="547" w:type="pct"/>
-          </w:tcPr>
-          <w:p>
-            <w:pPr>
-              <w:spacing w:before="60"/>
-            </w:pPr>
-          </w:p>
-        </w:tc>
-        <w:tc>
-          <w:tcPr>
-            <w:tcW w:w="1323" w:type="pct"/>
-          </w:tcPr>
-          <w:p>
-            <w:pPr>
-              <w:spacing w:before="60"/>
-            </w:pPr>
+            <w:r>
+              <w:t>Full</w:t>
+            </w:r>
+          </w:p>
+        </w:tc>
+        <w:tc>
+          <w:tcPr>
+            <w:tcW w:w="484" w:type="pct"/>
+          </w:tcPr>
+          <w:p>
+            <w:pPr>
+              <w:spacing w:before="60"/>
+            </w:pPr>
+            <w:r>
+              <w:t>Pass</w:t>
+            </w:r>
+          </w:p>
+        </w:tc>
+        <w:tc>
+          <w:tcPr>
+            <w:tcW w:w="2410" w:type="pct"/>
+          </w:tcPr>
+          <w:p>
+            <w:pPr>
+              <w:spacing w:before="60"/>
+            </w:pPr>
+            <w:r>
+              <w:t xml:space="preserve">The </w:t>
+            </w:r>
+            <w:proofErr w:type="spellStart"/>
+            <w:r>
+              <w:t>loadData</w:t>
+            </w:r>
+            <w:proofErr w:type="spellEnd"/>
+            <w:r>
+              <w:t xml:space="preserve"> function successfully loads the Sydney Airbnb dataset, extracting necessary information based on user-selected parameters such as time period and suburb.</w:t>
+            </w:r>
           </w:p>
         </w:tc>
       </w:tr>
       <w:tr>
-        <w:tblPrEx>
-          <w:tblCellMar>
-            <w:top w:w="0" w:type="dxa"/>
-            <w:bottom w:w="0" w:type="dxa"/>
-          </w:tblCellMar>
-        </w:tblPrEx>
-        <w:tc>
-          <w:tcPr>
-            <w:tcW w:w="550" w:type="pct"/>
+        <w:tc>
+          <w:tcPr>
+            <w:tcW w:w="507" w:type="pct"/>
           </w:tcPr>
           <w:p>
             <w:pPr>
@@ -1339,29 +3577,49 @@
         </w:tc>
         <w:tc>
           <w:tcPr>
-            <w:tcW w:w="1996" w:type="pct"/>
-          </w:tcPr>
-          <w:p>
-            <w:pPr>
-              <w:tabs>
-                <w:tab w:val="left" w:pos="317"/>
-              </w:tabs>
-              <w:spacing w:before="60"/>
-              <w:rPr>
-                <w:color w:val="FF0000"/>
-              </w:rPr>
-            </w:pPr>
-            <w:r>
-              <w:rPr>
-                <w:color w:val="FF0000"/>
-              </w:rPr>
-              <w:t>Display the details of all valid files</w:t>
-            </w:r>
-          </w:p>
-        </w:tc>
-        <w:tc>
-          <w:tcPr>
-            <w:tcW w:w="583" w:type="pct"/>
+            <w:tcW w:w="1080" w:type="pct"/>
+          </w:tcPr>
+          <w:p>
+            <w:pPr>
+              <w:tabs>
+                <w:tab w:val="left" w:pos="317"/>
+              </w:tabs>
+              <w:spacing w:before="60"/>
+              <w:rPr>
+                <w:color w:val="FF0000"/>
+              </w:rPr>
+            </w:pPr>
+            <w:r>
+              <w:rPr>
+                <w:color w:val="FF0000"/>
+              </w:rPr>
+              <w:t>‘</w:t>
+            </w:r>
+            <w:proofErr w:type="spellStart"/>
+            <w:r>
+              <w:rPr>
+                <w:color w:val="FF0000"/>
+              </w:rPr>
+              <w:t>displayListings</w:t>
+            </w:r>
+            <w:proofErr w:type="spellEnd"/>
+            <w:r>
+              <w:rPr>
+                <w:color w:val="FF0000"/>
+              </w:rPr>
+              <w:t>’</w:t>
+            </w:r>
+            <w:r>
+              <w:rPr>
+                <w:color w:val="FF0000"/>
+              </w:rPr>
+              <w:t xml:space="preserve"> Function</w:t>
+            </w:r>
+          </w:p>
+        </w:tc>
+        <w:tc>
+          <w:tcPr>
+            <w:tcW w:w="520" w:type="pct"/>
           </w:tcPr>
           <w:p>
             <w:pPr>
@@ -1371,39 +3629,50 @@
               <w:spacing w:before="60"/>
               <w:ind w:left="317" w:hanging="317"/>
             </w:pPr>
-          </w:p>
-        </w:tc>
-        <w:tc>
-          <w:tcPr>
-            <w:tcW w:w="547" w:type="pct"/>
-          </w:tcPr>
-          <w:p>
-            <w:pPr>
-              <w:spacing w:before="60"/>
-            </w:pPr>
-          </w:p>
-        </w:tc>
-        <w:tc>
-          <w:tcPr>
-            <w:tcW w:w="1323" w:type="pct"/>
-          </w:tcPr>
-          <w:p>
-            <w:pPr>
-              <w:spacing w:before="60"/>
-            </w:pPr>
+            <w:r>
+              <w:t>Full</w:t>
+            </w:r>
+          </w:p>
+        </w:tc>
+        <w:tc>
+          <w:tcPr>
+            <w:tcW w:w="484" w:type="pct"/>
+          </w:tcPr>
+          <w:p>
+            <w:pPr>
+              <w:spacing w:before="60"/>
+            </w:pPr>
+            <w:r>
+              <w:t>Pass</w:t>
+            </w:r>
+          </w:p>
+        </w:tc>
+        <w:tc>
+          <w:tcPr>
+            <w:tcW w:w="2410" w:type="pct"/>
+          </w:tcPr>
+          <w:p>
+            <w:pPr>
+              <w:spacing w:before="60"/>
+            </w:pPr>
+            <w:r>
+              <w:t xml:space="preserve">The </w:t>
+            </w:r>
+            <w:proofErr w:type="spellStart"/>
+            <w:r>
+              <w:t>displayListings</w:t>
+            </w:r>
+            <w:proofErr w:type="spellEnd"/>
+            <w:r>
+              <w:t xml:space="preserve"> function accurately presents information for all Airbnb listings within the specified suburb and time period. Property descriptions, prices, and amenities are displayed in a user-friendly manner.</w:t>
+            </w:r>
           </w:p>
         </w:tc>
       </w:tr>
       <w:tr>
-        <w:tblPrEx>
-          <w:tblCellMar>
-            <w:top w:w="0" w:type="dxa"/>
-            <w:bottom w:w="0" w:type="dxa"/>
-          </w:tblCellMar>
-        </w:tblPrEx>
-        <w:tc>
-          <w:tcPr>
-            <w:tcW w:w="550" w:type="pct"/>
+        <w:tc>
+          <w:tcPr>
+            <w:tcW w:w="507" w:type="pct"/>
           </w:tcPr>
           <w:p>
             <w:pPr>
@@ -1422,29 +3691,49 @@
         </w:tc>
         <w:tc>
           <w:tcPr>
-            <w:tcW w:w="1996" w:type="pct"/>
-          </w:tcPr>
-          <w:p>
-            <w:pPr>
-              <w:tabs>
-                <w:tab w:val="left" w:pos="317"/>
-              </w:tabs>
-              <w:spacing w:before="60"/>
-              <w:rPr>
-                <w:color w:val="FF0000"/>
-              </w:rPr>
-            </w:pPr>
-            <w:r>
-              <w:rPr>
-                <w:color w:val="FF0000"/>
-              </w:rPr>
-              <w:t>Display an appropriate message if a file does not exist or if a file name is invalid</w:t>
-            </w:r>
-          </w:p>
-        </w:tc>
-        <w:tc>
-          <w:tcPr>
-            <w:tcW w:w="583" w:type="pct"/>
+            <w:tcW w:w="1080" w:type="pct"/>
+          </w:tcPr>
+          <w:p>
+            <w:pPr>
+              <w:tabs>
+                <w:tab w:val="left" w:pos="317"/>
+              </w:tabs>
+              <w:spacing w:before="60"/>
+              <w:rPr>
+                <w:color w:val="FF0000"/>
+              </w:rPr>
+            </w:pPr>
+            <w:r>
+              <w:rPr>
+                <w:color w:val="FF0000"/>
+              </w:rPr>
+              <w:t>‘</w:t>
+            </w:r>
+            <w:proofErr w:type="spellStart"/>
+            <w:r>
+              <w:rPr>
+                <w:color w:val="FF0000"/>
+              </w:rPr>
+              <w:t>generatePriceDistributionChart</w:t>
+            </w:r>
+            <w:proofErr w:type="spellEnd"/>
+            <w:r>
+              <w:rPr>
+                <w:color w:val="FF0000"/>
+              </w:rPr>
+              <w:t>’</w:t>
+            </w:r>
+            <w:r>
+              <w:rPr>
+                <w:color w:val="FF0000"/>
+              </w:rPr>
+              <w:t xml:space="preserve"> Function</w:t>
+            </w:r>
+          </w:p>
+        </w:tc>
+        <w:tc>
+          <w:tcPr>
+            <w:tcW w:w="520" w:type="pct"/>
           </w:tcPr>
           <w:p>
             <w:pPr>
@@ -1454,39 +3743,50 @@
               <w:spacing w:before="60"/>
               <w:ind w:left="317" w:hanging="317"/>
             </w:pPr>
-          </w:p>
-        </w:tc>
-        <w:tc>
-          <w:tcPr>
-            <w:tcW w:w="547" w:type="pct"/>
-          </w:tcPr>
-          <w:p>
-            <w:pPr>
-              <w:spacing w:before="60"/>
-            </w:pPr>
-          </w:p>
-        </w:tc>
-        <w:tc>
-          <w:tcPr>
-            <w:tcW w:w="1323" w:type="pct"/>
-          </w:tcPr>
-          <w:p>
-            <w:pPr>
-              <w:spacing w:before="60"/>
-            </w:pPr>
+            <w:r>
+              <w:t>Full</w:t>
+            </w:r>
+          </w:p>
+        </w:tc>
+        <w:tc>
+          <w:tcPr>
+            <w:tcW w:w="484" w:type="pct"/>
+          </w:tcPr>
+          <w:p>
+            <w:pPr>
+              <w:spacing w:before="60"/>
+            </w:pPr>
+            <w:r>
+              <w:t>Pass</w:t>
+            </w:r>
+          </w:p>
+        </w:tc>
+        <w:tc>
+          <w:tcPr>
+            <w:tcW w:w="2410" w:type="pct"/>
+          </w:tcPr>
+          <w:p>
+            <w:pPr>
+              <w:spacing w:before="60"/>
+            </w:pPr>
+            <w:r>
+              <w:t xml:space="preserve">The </w:t>
+            </w:r>
+            <w:proofErr w:type="spellStart"/>
+            <w:r>
+              <w:t>generatePriceDistributionChart</w:t>
+            </w:r>
+            <w:proofErr w:type="spellEnd"/>
+            <w:r>
+              <w:t xml:space="preserve"> function generates a chart illustrating the distribution of property prices during the user-selected period. The chart accurately reflects pricing trends and variations for data research.</w:t>
+            </w:r>
           </w:p>
         </w:tc>
       </w:tr>
       <w:tr>
-        <w:tblPrEx>
-          <w:tblCellMar>
-            <w:top w:w="0" w:type="dxa"/>
-            <w:bottom w:w="0" w:type="dxa"/>
-          </w:tblCellMar>
-        </w:tblPrEx>
-        <w:tc>
-          <w:tcPr>
-            <w:tcW w:w="550" w:type="pct"/>
+        <w:tc>
+          <w:tcPr>
+            <w:tcW w:w="507" w:type="pct"/>
           </w:tcPr>
           <w:p>
             <w:pPr>
@@ -1505,29 +3805,49 @@
         </w:tc>
         <w:tc>
           <w:tcPr>
-            <w:tcW w:w="1996" w:type="pct"/>
-          </w:tcPr>
-          <w:p>
-            <w:pPr>
-              <w:tabs>
-                <w:tab w:val="left" w:pos="317"/>
-              </w:tabs>
-              <w:spacing w:before="60"/>
-              <w:rPr>
-                <w:color w:val="FF0000"/>
-              </w:rPr>
-            </w:pPr>
-            <w:r>
-              <w:rPr>
-                <w:color w:val="FF0000"/>
-              </w:rPr>
-              <w:t>Display a message if an argument is a directory instead of a file</w:t>
-            </w:r>
-          </w:p>
-        </w:tc>
-        <w:tc>
-          <w:tcPr>
-            <w:tcW w:w="583" w:type="pct"/>
+            <w:tcW w:w="1080" w:type="pct"/>
+          </w:tcPr>
+          <w:p>
+            <w:pPr>
+              <w:tabs>
+                <w:tab w:val="left" w:pos="317"/>
+              </w:tabs>
+              <w:spacing w:before="60"/>
+              <w:rPr>
+                <w:color w:val="FF0000"/>
+              </w:rPr>
+            </w:pPr>
+            <w:r>
+              <w:rPr>
+                <w:color w:val="FF0000"/>
+              </w:rPr>
+              <w:t>‘</w:t>
+            </w:r>
+            <w:proofErr w:type="spellStart"/>
+            <w:r>
+              <w:rPr>
+                <w:color w:val="FF0000"/>
+              </w:rPr>
+              <w:t>retrieveKeywordMatches</w:t>
+            </w:r>
+            <w:proofErr w:type="spellEnd"/>
+            <w:r>
+              <w:rPr>
+                <w:color w:val="FF0000"/>
+              </w:rPr>
+              <w:t>’</w:t>
+            </w:r>
+            <w:r>
+              <w:rPr>
+                <w:color w:val="FF0000"/>
+              </w:rPr>
+              <w:t xml:space="preserve"> Function</w:t>
+            </w:r>
+          </w:p>
+        </w:tc>
+        <w:tc>
+          <w:tcPr>
+            <w:tcW w:w="520" w:type="pct"/>
           </w:tcPr>
           <w:p>
             <w:pPr>
@@ -1537,80 +3857,116 @@
               <w:spacing w:before="60"/>
               <w:ind w:left="317" w:hanging="317"/>
             </w:pPr>
-          </w:p>
-        </w:tc>
-        <w:tc>
-          <w:tcPr>
-            <w:tcW w:w="547" w:type="pct"/>
-          </w:tcPr>
-          <w:p>
-            <w:pPr>
-              <w:spacing w:before="60"/>
-            </w:pPr>
-          </w:p>
-        </w:tc>
-        <w:tc>
-          <w:tcPr>
-            <w:tcW w:w="1323" w:type="pct"/>
-          </w:tcPr>
-          <w:p>
-            <w:pPr>
-              <w:spacing w:before="60"/>
-            </w:pPr>
+            <w:r>
+              <w:t>Full</w:t>
+            </w:r>
+          </w:p>
+        </w:tc>
+        <w:tc>
+          <w:tcPr>
+            <w:tcW w:w="484" w:type="pct"/>
+          </w:tcPr>
+          <w:p>
+            <w:pPr>
+              <w:spacing w:before="60"/>
+            </w:pPr>
+            <w:r>
+              <w:t>Pass</w:t>
+            </w:r>
+          </w:p>
+        </w:tc>
+        <w:tc>
+          <w:tcPr>
+            <w:tcW w:w="2410" w:type="pct"/>
+          </w:tcPr>
+          <w:p>
+            <w:pPr>
+              <w:spacing w:before="60"/>
+            </w:pPr>
+            <w:r>
+              <w:t xml:space="preserve">The </w:t>
+            </w:r>
+            <w:proofErr w:type="spellStart"/>
+            <w:r>
+              <w:t>retrieveKeywordMatches</w:t>
+            </w:r>
+            <w:proofErr w:type="spellEnd"/>
+            <w:r>
+              <w:t xml:space="preserve"> function successfully retrieves records containing user-entered keywords related to property amenities. </w:t>
+            </w:r>
+            <w:r>
+              <w:lastRenderedPageBreak/>
+              <w:t>Matching listings are presented, allowing users to filter data based on specific criteria.</w:t>
+            </w:r>
           </w:p>
         </w:tc>
       </w:tr>
       <w:tr>
-        <w:tblPrEx>
-          <w:tblCellMar>
-            <w:top w:w="0" w:type="dxa"/>
-            <w:bottom w:w="0" w:type="dxa"/>
-          </w:tblCellMar>
-        </w:tblPrEx>
-        <w:tc>
-          <w:tcPr>
-            <w:tcW w:w="550" w:type="pct"/>
-          </w:tcPr>
-          <w:p>
-            <w:pPr>
-              <w:spacing w:before="60"/>
-              <w:rPr>
-                <w:color w:val="FF0000"/>
-              </w:rPr>
-            </w:pPr>
-            <w:r>
-              <w:rPr>
-                <w:color w:val="FF0000"/>
-              </w:rPr>
+        <w:tc>
+          <w:tcPr>
+            <w:tcW w:w="507" w:type="pct"/>
+          </w:tcPr>
+          <w:p>
+            <w:pPr>
+              <w:spacing w:before="60"/>
+              <w:rPr>
+                <w:color w:val="FF0000"/>
+              </w:rPr>
+            </w:pPr>
+            <w:r>
+              <w:rPr>
+                <w:color w:val="FF0000"/>
+              </w:rPr>
+              <w:lastRenderedPageBreak/>
               <w:t>5</w:t>
             </w:r>
           </w:p>
         </w:tc>
         <w:tc>
           <w:tcPr>
-            <w:tcW w:w="1996" w:type="pct"/>
-          </w:tcPr>
-          <w:p>
-            <w:pPr>
-              <w:tabs>
-                <w:tab w:val="left" w:pos="317"/>
-              </w:tabs>
-              <w:spacing w:before="60"/>
-              <w:rPr>
-                <w:color w:val="FF0000"/>
-              </w:rPr>
-            </w:pPr>
-            <w:r>
-              <w:rPr>
-                <w:color w:val="FF0000"/>
-              </w:rPr>
-              <w:t>File name can be a simple file name or include the full path of the file with one or more levels</w:t>
-            </w:r>
-          </w:p>
-        </w:tc>
-        <w:tc>
-          <w:tcPr>
-            <w:tcW w:w="583" w:type="pct"/>
+            <w:tcW w:w="1080" w:type="pct"/>
+          </w:tcPr>
+          <w:p>
+            <w:pPr>
+              <w:tabs>
+                <w:tab w:val="left" w:pos="317"/>
+              </w:tabs>
+              <w:spacing w:before="60"/>
+              <w:rPr>
+                <w:color w:val="FF0000"/>
+              </w:rPr>
+            </w:pPr>
+            <w:r>
+              <w:rPr>
+                <w:color w:val="FF0000"/>
+              </w:rPr>
+              <w:t>‘</w:t>
+            </w:r>
+            <w:proofErr w:type="spellStart"/>
+            <w:r>
+              <w:rPr>
+                <w:color w:val="FF0000"/>
+              </w:rPr>
+              <w:t>analyseCleanlinessComments</w:t>
+            </w:r>
+            <w:proofErr w:type="spellEnd"/>
+            <w:r>
+              <w:rPr>
+                <w:color w:val="FF0000"/>
+              </w:rPr>
+              <w:t>’</w:t>
+            </w:r>
+            <w:r>
+              <w:rPr>
+                <w:color w:val="FF0000"/>
+              </w:rPr>
+              <w:t xml:space="preserve"> Function</w:t>
+            </w:r>
+          </w:p>
+        </w:tc>
+        <w:tc>
+          <w:tcPr>
+            <w:tcW w:w="520" w:type="pct"/>
           </w:tcPr>
           <w:p>
             <w:pPr>
@@ -1620,39 +3976,56 @@
               <w:spacing w:before="60"/>
               <w:ind w:left="317" w:hanging="317"/>
             </w:pPr>
-          </w:p>
-        </w:tc>
-        <w:tc>
-          <w:tcPr>
-            <w:tcW w:w="547" w:type="pct"/>
-          </w:tcPr>
-          <w:p>
-            <w:pPr>
-              <w:spacing w:before="60"/>
-            </w:pPr>
-          </w:p>
-        </w:tc>
-        <w:tc>
-          <w:tcPr>
-            <w:tcW w:w="1323" w:type="pct"/>
-          </w:tcPr>
-          <w:p>
-            <w:pPr>
-              <w:spacing w:before="60"/>
-            </w:pPr>
+            <w:r>
+              <w:t>Full</w:t>
+            </w:r>
+          </w:p>
+        </w:tc>
+        <w:tc>
+          <w:tcPr>
+            <w:tcW w:w="484" w:type="pct"/>
+          </w:tcPr>
+          <w:p>
+            <w:pPr>
+              <w:spacing w:before="60"/>
+            </w:pPr>
+            <w:r>
+              <w:t>Pass</w:t>
+            </w:r>
+          </w:p>
+        </w:tc>
+        <w:tc>
+          <w:tcPr>
+            <w:tcW w:w="2410" w:type="pct"/>
+          </w:tcPr>
+          <w:p>
+            <w:pPr>
+              <w:spacing w:before="60"/>
+            </w:pPr>
+            <w:r>
+              <w:t xml:space="preserve">The </w:t>
+            </w:r>
+            <w:proofErr w:type="spellStart"/>
+            <w:r>
+              <w:t>analyseCleanlinessComments</w:t>
+            </w:r>
+            <w:proofErr w:type="spellEnd"/>
+            <w:r>
+              <w:t xml:space="preserve"> function analy</w:t>
+            </w:r>
+            <w:r>
+              <w:t>s</w:t>
+            </w:r>
+            <w:r>
+              <w:t>es customer comments related to cleanliness, counting comments containing specific cleanliness-related keywords or phrases. The selection of keywords is justified based on their relevance to cleanliness.</w:t>
+            </w:r>
           </w:p>
         </w:tc>
       </w:tr>
       <w:tr>
-        <w:tblPrEx>
-          <w:tblCellMar>
-            <w:top w:w="0" w:type="dxa"/>
-            <w:bottom w:w="0" w:type="dxa"/>
-          </w:tblCellMar>
-        </w:tblPrEx>
-        <w:tc>
-          <w:tcPr>
-            <w:tcW w:w="550" w:type="pct"/>
+        <w:tc>
+          <w:tcPr>
+            <w:tcW w:w="507" w:type="pct"/>
           </w:tcPr>
           <w:p>
             <w:pPr>
@@ -1671,29 +4044,49 @@
         </w:tc>
         <w:tc>
           <w:tcPr>
-            <w:tcW w:w="1996" w:type="pct"/>
-          </w:tcPr>
-          <w:p>
-            <w:pPr>
-              <w:tabs>
-                <w:tab w:val="left" w:pos="317"/>
-              </w:tabs>
-              <w:spacing w:before="60"/>
-              <w:rPr>
-                <w:color w:val="FF0000"/>
-              </w:rPr>
-            </w:pPr>
-            <w:r>
-              <w:rPr>
-                <w:color w:val="FF0000"/>
-              </w:rPr>
-              <w:t>file names must start with an alphabetical character</w:t>
-            </w:r>
-          </w:p>
-        </w:tc>
-        <w:tc>
-          <w:tcPr>
-            <w:tcW w:w="583" w:type="pct"/>
+            <w:tcW w:w="1080" w:type="pct"/>
+          </w:tcPr>
+          <w:p>
+            <w:pPr>
+              <w:tabs>
+                <w:tab w:val="left" w:pos="317"/>
+              </w:tabs>
+              <w:spacing w:before="60"/>
+              <w:rPr>
+                <w:color w:val="FF0000"/>
+              </w:rPr>
+            </w:pPr>
+            <w:r>
+              <w:rPr>
+                <w:color w:val="FF0000"/>
+              </w:rPr>
+              <w:t>‘</w:t>
+            </w:r>
+            <w:proofErr w:type="spellStart"/>
+            <w:r>
+              <w:rPr>
+                <w:color w:val="FF0000"/>
+              </w:rPr>
+              <w:t>measureOccupancyRates</w:t>
+            </w:r>
+            <w:proofErr w:type="spellEnd"/>
+            <w:r>
+              <w:rPr>
+                <w:color w:val="FF0000"/>
+              </w:rPr>
+              <w:t>’</w:t>
+            </w:r>
+            <w:r>
+              <w:rPr>
+                <w:color w:val="FF0000"/>
+              </w:rPr>
+              <w:t xml:space="preserve"> Function</w:t>
+            </w:r>
+          </w:p>
+        </w:tc>
+        <w:tc>
+          <w:tcPr>
+            <w:tcW w:w="520" w:type="pct"/>
           </w:tcPr>
           <w:p>
             <w:pPr>
@@ -1703,276 +4096,49 @@
               <w:spacing w:before="60"/>
               <w:ind w:left="317" w:hanging="317"/>
             </w:pPr>
-          </w:p>
-        </w:tc>
-        <w:tc>
-          <w:tcPr>
-            <w:tcW w:w="547" w:type="pct"/>
-          </w:tcPr>
-          <w:p>
-            <w:pPr>
-              <w:spacing w:before="60"/>
-            </w:pPr>
-          </w:p>
-        </w:tc>
-        <w:tc>
-          <w:tcPr>
-            <w:tcW w:w="1323" w:type="pct"/>
-          </w:tcPr>
-          <w:p>
-            <w:pPr>
-              <w:spacing w:before="60"/>
-            </w:pPr>
-          </w:p>
-        </w:tc>
-      </w:tr>
-      <w:tr>
-        <w:tblPrEx>
-          <w:tblCellMar>
-            <w:top w:w="0" w:type="dxa"/>
-            <w:bottom w:w="0" w:type="dxa"/>
-          </w:tblCellMar>
-        </w:tblPrEx>
-        <w:tc>
-          <w:tcPr>
-            <w:tcW w:w="550" w:type="pct"/>
-          </w:tcPr>
-          <w:p>
-            <w:pPr>
-              <w:spacing w:before="60"/>
-              <w:rPr>
-                <w:color w:val="FF0000"/>
-              </w:rPr>
-            </w:pPr>
-            <w:r>
-              <w:rPr>
-                <w:color w:val="FF0000"/>
-              </w:rPr>
-              <w:t>7</w:t>
-            </w:r>
-          </w:p>
-        </w:tc>
-        <w:tc>
-          <w:tcPr>
-            <w:tcW w:w="1996" w:type="pct"/>
-          </w:tcPr>
-          <w:p>
-            <w:pPr>
-              <w:tabs>
-                <w:tab w:val="left" w:pos="317"/>
-              </w:tabs>
-              <w:spacing w:before="60"/>
-              <w:rPr>
-                <w:color w:val="FF0000"/>
-              </w:rPr>
-            </w:pPr>
-            <w:r>
-              <w:rPr>
-                <w:color w:val="FF0000"/>
-              </w:rPr>
-              <w:t>Valid file name extensions must be 3 or 4 alphabetical characters preceded by a dot)</w:t>
-            </w:r>
-          </w:p>
-        </w:tc>
-        <w:tc>
-          <w:tcPr>
-            <w:tcW w:w="583" w:type="pct"/>
-          </w:tcPr>
-          <w:p>
-            <w:pPr>
-              <w:tabs>
-                <w:tab w:val="left" w:pos="317"/>
-              </w:tabs>
-              <w:spacing w:before="60"/>
-              <w:ind w:left="317" w:hanging="317"/>
-            </w:pPr>
-          </w:p>
-        </w:tc>
-        <w:tc>
-          <w:tcPr>
-            <w:tcW w:w="547" w:type="pct"/>
-          </w:tcPr>
-          <w:p>
-            <w:pPr>
-              <w:spacing w:before="60"/>
-            </w:pPr>
-          </w:p>
-        </w:tc>
-        <w:tc>
-          <w:tcPr>
-            <w:tcW w:w="1323" w:type="pct"/>
-          </w:tcPr>
-          <w:p>
-            <w:pPr>
-              <w:spacing w:before="60"/>
-            </w:pPr>
-          </w:p>
-        </w:tc>
-      </w:tr>
-      <w:tr>
-        <w:tblPrEx>
-          <w:tblCellMar>
-            <w:top w:w="0" w:type="dxa"/>
-            <w:bottom w:w="0" w:type="dxa"/>
-          </w:tblCellMar>
-        </w:tblPrEx>
-        <w:tc>
-          <w:tcPr>
-            <w:tcW w:w="550" w:type="pct"/>
-          </w:tcPr>
-          <w:p>
-            <w:pPr>
-              <w:spacing w:before="60"/>
-              <w:rPr>
-                <w:color w:val="FF0000"/>
-              </w:rPr>
-            </w:pPr>
-            <w:r>
-              <w:rPr>
-                <w:color w:val="FF0000"/>
-              </w:rPr>
-              <w:t>8</w:t>
-            </w:r>
-          </w:p>
-        </w:tc>
-        <w:tc>
-          <w:tcPr>
-            <w:tcW w:w="1996" w:type="pct"/>
-          </w:tcPr>
-          <w:p>
-            <w:pPr>
-              <w:tabs>
-                <w:tab w:val="left" w:pos="317"/>
-              </w:tabs>
-              <w:spacing w:before="60"/>
-              <w:rPr>
-                <w:color w:val="FF0000"/>
-              </w:rPr>
-            </w:pPr>
-            <w:r>
-              <w:rPr>
-                <w:color w:val="FF0000"/>
-              </w:rPr>
-              <w:t>Directory/level names must start with an alphabetical character to be considered valid</w:t>
-            </w:r>
-          </w:p>
-        </w:tc>
-        <w:tc>
-          <w:tcPr>
-            <w:tcW w:w="583" w:type="pct"/>
-          </w:tcPr>
-          <w:p>
-            <w:pPr>
-              <w:tabs>
-                <w:tab w:val="left" w:pos="317"/>
-              </w:tabs>
-              <w:spacing w:before="60"/>
-              <w:ind w:left="317" w:hanging="317"/>
-            </w:pPr>
-          </w:p>
-        </w:tc>
-        <w:tc>
-          <w:tcPr>
-            <w:tcW w:w="547" w:type="pct"/>
-          </w:tcPr>
-          <w:p>
-            <w:pPr>
-              <w:spacing w:before="60"/>
-            </w:pPr>
-          </w:p>
-        </w:tc>
-        <w:tc>
-          <w:tcPr>
-            <w:tcW w:w="1323" w:type="pct"/>
-          </w:tcPr>
-          <w:p>
-            <w:pPr>
-              <w:spacing w:before="60"/>
-            </w:pPr>
-          </w:p>
-        </w:tc>
-      </w:tr>
-      <w:tr>
-        <w:tblPrEx>
-          <w:tblCellMar>
-            <w:top w:w="0" w:type="dxa"/>
-            <w:bottom w:w="0" w:type="dxa"/>
-          </w:tblCellMar>
-        </w:tblPrEx>
-        <w:tc>
-          <w:tcPr>
-            <w:tcW w:w="550" w:type="pct"/>
-          </w:tcPr>
-          <w:p>
-            <w:pPr>
-              <w:spacing w:before="60"/>
-              <w:rPr>
-                <w:color w:val="FF0000"/>
-              </w:rPr>
-            </w:pPr>
-            <w:r>
-              <w:rPr>
-                <w:color w:val="FF0000"/>
-              </w:rPr>
-              <w:lastRenderedPageBreak/>
-              <w:t>9</w:t>
-            </w:r>
-          </w:p>
-        </w:tc>
-        <w:tc>
-          <w:tcPr>
-            <w:tcW w:w="1996" w:type="pct"/>
-          </w:tcPr>
-          <w:p>
-            <w:pPr>
-              <w:tabs>
-                <w:tab w:val="left" w:pos="317"/>
-              </w:tabs>
-              <w:spacing w:before="60"/>
-              <w:rPr>
-                <w:color w:val="FF0000"/>
-              </w:rPr>
-            </w:pPr>
-            <w:r>
-              <w:rPr>
-                <w:color w:val="FF0000"/>
-              </w:rPr>
-              <w:t>The program should be able to accept as many levels for each file name as the user wants to input.  This is limited only by the number of levels allowed in Windows (approximately 120)</w:t>
-            </w:r>
-          </w:p>
-        </w:tc>
-        <w:tc>
-          <w:tcPr>
-            <w:tcW w:w="583" w:type="pct"/>
-          </w:tcPr>
-          <w:p>
-            <w:pPr>
-              <w:tabs>
-                <w:tab w:val="left" w:pos="317"/>
-              </w:tabs>
-              <w:spacing w:before="60"/>
-              <w:ind w:left="317" w:hanging="317"/>
-            </w:pPr>
-          </w:p>
-        </w:tc>
-        <w:tc>
-          <w:tcPr>
-            <w:tcW w:w="547" w:type="pct"/>
-          </w:tcPr>
-          <w:p>
-            <w:pPr>
-              <w:spacing w:before="60"/>
-            </w:pPr>
-          </w:p>
-        </w:tc>
-        <w:tc>
-          <w:tcPr>
-            <w:tcW w:w="1323" w:type="pct"/>
-          </w:tcPr>
-          <w:p>
-            <w:pPr>
-              <w:spacing w:before="60"/>
-            </w:pPr>
+            <w:r>
+              <w:t>Full</w:t>
+            </w:r>
+          </w:p>
+        </w:tc>
+        <w:tc>
+          <w:tcPr>
+            <w:tcW w:w="484" w:type="pct"/>
+          </w:tcPr>
+          <w:p>
+            <w:pPr>
+              <w:spacing w:before="60"/>
+            </w:pPr>
+            <w:r>
+              <w:t>Pass</w:t>
+            </w:r>
+          </w:p>
+        </w:tc>
+        <w:tc>
+          <w:tcPr>
+            <w:tcW w:w="2410" w:type="pct"/>
+          </w:tcPr>
+          <w:p>
+            <w:pPr>
+              <w:spacing w:before="60"/>
+            </w:pPr>
+            <w:r>
+              <w:t xml:space="preserve">The </w:t>
+            </w:r>
+            <w:proofErr w:type="spellStart"/>
+            <w:r>
+              <w:t>measureOccupancyRates</w:t>
+            </w:r>
+            <w:proofErr w:type="spellEnd"/>
+            <w:r>
+              <w:t xml:space="preserve"> function accurately calculates and analy</w:t>
+            </w:r>
+            <w:r>
+              <w:t>s</w:t>
+            </w:r>
+            <w:r>
+              <w:t xml:space="preserve">es occupancy rates for different Sydney suburbs during the selected time period. Users can select suburbs of interest, and the function computes occupancy rates based on booking and availability data. </w:t>
+            </w:r>
           </w:p>
         </w:tc>
       </w:tr>
@@ -1990,8 +4156,121 @@
 </file>
 
 <file path=word/numbering.xml><?xml version="1.0" encoding="utf-8"?>
-<w:numbering xmlns:wpc="http://schemas.microsoft.com/office/word/2010/wordprocessingCanvas" xmlns:mc="http://schemas.openxmlformats.org/markup-compatibility/2006" xmlns:o="urn:schemas-microsoft-com:office:office" xmlns:r="http://schemas.openxmlformats.org/officeDocument/2006/relationships" xmlns:m="http://schemas.openxmlformats.org/officeDocument/2006/math" xmlns:v="urn:schemas-microsoft-com:vml" xmlns:wp14="http://schemas.microsoft.com/office/word/2010/wordprocessingDrawing" xmlns:wp="http://schemas.openxmlformats.org/drawingml/2006/wordprocessingDrawing" xmlns:w10="urn:schemas-microsoft-com:office:word" xmlns:w="http://schemas.openxmlformats.org/wordprocessingml/2006/main" xmlns:w14="http://schemas.microsoft.com/office/word/2010/wordml" xmlns:w15="http://schemas.microsoft.com/office/word/2012/wordml" xmlns:wpg="http://schemas.microsoft.com/office/word/2010/wordprocessingGroup" xmlns:wpi="http://schemas.microsoft.com/office/word/2010/wordprocessingInk" xmlns:wne="http://schemas.microsoft.com/office/word/2006/wordml" xmlns:wps="http://schemas.microsoft.com/office/word/2010/wordprocessingShape" mc:Ignorable="w14 w15 wp14">
+<w:numbering xmlns:wpc="http://schemas.microsoft.com/office/word/2010/wordprocessingCanvas" xmlns:cx="http://schemas.microsoft.com/office/drawing/2014/chartex" xmlns:cx1="http://schemas.microsoft.com/office/drawing/2015/9/8/chartex" xmlns:cx2="http://schemas.microsoft.com/office/drawing/2015/10/21/chartex" xmlns:cx3="http://schemas.microsoft.com/office/drawing/2016/5/9/chartex" xmlns:cx4="http://schemas.microsoft.com/office/drawing/2016/5/10/chartex" xmlns:cx5="http://schemas.microsoft.com/office/drawing/2016/5/11/chartex" xmlns:cx6="http://schemas.microsoft.com/office/drawing/2016/5/12/chartex" xmlns:cx7="http://schemas.microsoft.com/office/drawing/2016/5/13/chartex" xmlns:cx8="http://schemas.microsoft.com/office/drawing/2016/5/14/chartex" xmlns:mc="http://schemas.openxmlformats.org/markup-compatibility/2006" xmlns:aink="http://schemas.microsoft.com/office/drawing/2016/ink" xmlns:am3d="http://schemas.microsoft.com/office/drawing/2017/model3d" xmlns:o="urn:schemas-microsoft-com:office:office" xmlns:oel="http://schemas.microsoft.com/office/2019/extlst" xmlns:r="http://schemas.openxmlformats.org/officeDocument/2006/relationships" xmlns:m="http://schemas.openxmlformats.org/officeDocument/2006/math" xmlns:v="urn:schemas-microsoft-com:vml" xmlns:wp14="http://schemas.microsoft.com/office/word/2010/wordprocessingDrawing" xmlns:wp="http://schemas.openxmlformats.org/drawingml/2006/wordprocessingDrawing" xmlns:w10="urn:schemas-microsoft-com:office:word" xmlns:w="http://schemas.openxmlformats.org/wordprocessingml/2006/main" xmlns:w14="http://schemas.microsoft.com/office/word/2010/wordml" xmlns:w15="http://schemas.microsoft.com/office/word/2012/wordml" xmlns:w16cex="http://schemas.microsoft.com/office/word/2018/wordml/cex" xmlns:w16cid="http://schemas.microsoft.com/office/word/2016/wordml/cid" xmlns:w16="http://schemas.microsoft.com/office/word/2018/wordml" xmlns:w16sdtdh="http://schemas.microsoft.com/office/word/2020/wordml/sdtdatahash" xmlns:w16se="http://schemas.microsoft.com/office/word/2015/wordml/symex" xmlns:wpg="http://schemas.microsoft.com/office/word/2010/wordprocessingGroup" xmlns:wpi="http://schemas.microsoft.com/office/word/2010/wordprocessingInk" xmlns:wne="http://schemas.microsoft.com/office/word/2006/wordml" xmlns:wps="http://schemas.microsoft.com/office/word/2010/wordprocessingShape" mc:Ignorable="w14 w15 w16se w16cid w16 w16cex w16sdtdh wp14">
   <w:abstractNum w:abstractNumId="0" w15:restartNumberingAfterBreak="0">
+    <w:nsid w:val="1B762B83"/>
+    <w:multiLevelType w:val="hybridMultilevel"/>
+    <w:tmpl w:val="A036AA84"/>
+    <w:lvl w:ilvl="0" w:tplc="0C090001">
+      <w:start w:val="1"/>
+      <w:numFmt w:val="bullet"/>
+      <w:lvlText w:val=""/>
+      <w:lvlJc w:val="left"/>
+      <w:pPr>
+        <w:ind w:left="720" w:hanging="360"/>
+      </w:pPr>
+      <w:rPr>
+        <w:rFonts w:ascii="Symbol" w:hAnsi="Symbol" w:hint="default"/>
+      </w:rPr>
+    </w:lvl>
+    <w:lvl w:ilvl="1" w:tplc="0C090003" w:tentative="1">
+      <w:start w:val="1"/>
+      <w:numFmt w:val="bullet"/>
+      <w:lvlText w:val="o"/>
+      <w:lvlJc w:val="left"/>
+      <w:pPr>
+        <w:ind w:left="1440" w:hanging="360"/>
+      </w:pPr>
+      <w:rPr>
+        <w:rFonts w:ascii="Courier New" w:hAnsi="Courier New" w:cs="Courier New" w:hint="default"/>
+      </w:rPr>
+    </w:lvl>
+    <w:lvl w:ilvl="2" w:tplc="0C090005" w:tentative="1">
+      <w:start w:val="1"/>
+      <w:numFmt w:val="bullet"/>
+      <w:lvlText w:val=""/>
+      <w:lvlJc w:val="left"/>
+      <w:pPr>
+        <w:ind w:left="2160" w:hanging="360"/>
+      </w:pPr>
+      <w:rPr>
+        <w:rFonts w:ascii="Wingdings" w:hAnsi="Wingdings" w:hint="default"/>
+      </w:rPr>
+    </w:lvl>
+    <w:lvl w:ilvl="3" w:tplc="0C090001" w:tentative="1">
+      <w:start w:val="1"/>
+      <w:numFmt w:val="bullet"/>
+      <w:lvlText w:val=""/>
+      <w:lvlJc w:val="left"/>
+      <w:pPr>
+        <w:ind w:left="2880" w:hanging="360"/>
+      </w:pPr>
+      <w:rPr>
+        <w:rFonts w:ascii="Symbol" w:hAnsi="Symbol" w:hint="default"/>
+      </w:rPr>
+    </w:lvl>
+    <w:lvl w:ilvl="4" w:tplc="0C090003" w:tentative="1">
+      <w:start w:val="1"/>
+      <w:numFmt w:val="bullet"/>
+      <w:lvlText w:val="o"/>
+      <w:lvlJc w:val="left"/>
+      <w:pPr>
+        <w:ind w:left="3600" w:hanging="360"/>
+      </w:pPr>
+      <w:rPr>
+        <w:rFonts w:ascii="Courier New" w:hAnsi="Courier New" w:cs="Courier New" w:hint="default"/>
+      </w:rPr>
+    </w:lvl>
+    <w:lvl w:ilvl="5" w:tplc="0C090005" w:tentative="1">
+      <w:start w:val="1"/>
+      <w:numFmt w:val="bullet"/>
+      <w:lvlText w:val=""/>
+      <w:lvlJc w:val="left"/>
+      <w:pPr>
+        <w:ind w:left="4320" w:hanging="360"/>
+      </w:pPr>
+      <w:rPr>
+        <w:rFonts w:ascii="Wingdings" w:hAnsi="Wingdings" w:hint="default"/>
+      </w:rPr>
+    </w:lvl>
+    <w:lvl w:ilvl="6" w:tplc="0C090001" w:tentative="1">
+      <w:start w:val="1"/>
+      <w:numFmt w:val="bullet"/>
+      <w:lvlText w:val=""/>
+      <w:lvlJc w:val="left"/>
+      <w:pPr>
+        <w:ind w:left="5040" w:hanging="360"/>
+      </w:pPr>
+      <w:rPr>
+        <w:rFonts w:ascii="Symbol" w:hAnsi="Symbol" w:hint="default"/>
+      </w:rPr>
+    </w:lvl>
+    <w:lvl w:ilvl="7" w:tplc="0C090003" w:tentative="1">
+      <w:start w:val="1"/>
+      <w:numFmt w:val="bullet"/>
+      <w:lvlText w:val="o"/>
+      <w:lvlJc w:val="left"/>
+      <w:pPr>
+        <w:ind w:left="5760" w:hanging="360"/>
+      </w:pPr>
+      <w:rPr>
+        <w:rFonts w:ascii="Courier New" w:hAnsi="Courier New" w:cs="Courier New" w:hint="default"/>
+      </w:rPr>
+    </w:lvl>
+    <w:lvl w:ilvl="8" w:tplc="0C090005" w:tentative="1">
+      <w:start w:val="1"/>
+      <w:numFmt w:val="bullet"/>
+      <w:lvlText w:val=""/>
+      <w:lvlJc w:val="left"/>
+      <w:pPr>
+        <w:ind w:left="6480" w:hanging="360"/>
+      </w:pPr>
+      <w:rPr>
+        <w:rFonts w:ascii="Wingdings" w:hAnsi="Wingdings" w:hint="default"/>
+      </w:rPr>
+    </w:lvl>
+  </w:abstractNum>
+  <w:abstractNum w:abstractNumId="1" w15:restartNumberingAfterBreak="0">
     <w:nsid w:val="367E3F6A"/>
     <w:multiLevelType w:val="hybridMultilevel"/>
     <w:tmpl w:val="0CB6E2E4"/>
@@ -2103,7 +4382,7 @@
       </w:rPr>
     </w:lvl>
   </w:abstractNum>
-  <w:abstractNum w:abstractNumId="1" w15:restartNumberingAfterBreak="0">
+  <w:abstractNum w:abstractNumId="2" w15:restartNumberingAfterBreak="0">
     <w:nsid w:val="375D36C8"/>
     <w:multiLevelType w:val="multilevel"/>
     <w:tmpl w:val="CF405D9C"/>
@@ -2216,7 +4495,7 @@
       </w:rPr>
     </w:lvl>
   </w:abstractNum>
-  <w:abstractNum w:abstractNumId="2" w15:restartNumberingAfterBreak="0">
+  <w:abstractNum w:abstractNumId="3" w15:restartNumberingAfterBreak="0">
     <w:nsid w:val="594D2C6D"/>
     <w:multiLevelType w:val="hybridMultilevel"/>
     <w:tmpl w:val="BA2812A4"/>
@@ -2328,7 +4607,7 @@
       </w:rPr>
     </w:lvl>
   </w:abstractNum>
-  <w:abstractNum w:abstractNumId="3" w15:restartNumberingAfterBreak="0">
+  <w:abstractNum w:abstractNumId="4" w15:restartNumberingAfterBreak="0">
     <w:nsid w:val="63D23837"/>
     <w:multiLevelType w:val="hybridMultilevel"/>
     <w:tmpl w:val="9BD61186"/>
@@ -2440,7 +4719,7 @@
       </w:rPr>
     </w:lvl>
   </w:abstractNum>
-  <w:abstractNum w:abstractNumId="4" w15:restartNumberingAfterBreak="0">
+  <w:abstractNum w:abstractNumId="5" w15:restartNumberingAfterBreak="0">
     <w:nsid w:val="66162F7D"/>
     <w:multiLevelType w:val="hybridMultilevel"/>
     <w:tmpl w:val="38A2F066"/>
@@ -2553,7 +4832,7 @@
       </w:rPr>
     </w:lvl>
   </w:abstractNum>
-  <w:abstractNum w:abstractNumId="5" w15:restartNumberingAfterBreak="0">
+  <w:abstractNum w:abstractNumId="6" w15:restartNumberingAfterBreak="0">
     <w:nsid w:val="765D23A3"/>
     <w:multiLevelType w:val="multilevel"/>
     <w:tmpl w:val="D2A25216"/>
@@ -2666,29 +4945,148 @@
       </w:rPr>
     </w:lvl>
   </w:abstractNum>
-  <w:num w:numId="1">
+  <w:abstractNum w:abstractNumId="7" w15:restartNumberingAfterBreak="0">
+    <w:nsid w:val="7F215ACE"/>
+    <w:multiLevelType w:val="hybridMultilevel"/>
+    <w:tmpl w:val="9A04089C"/>
+    <w:lvl w:ilvl="0" w:tplc="0C090001">
+      <w:start w:val="1"/>
+      <w:numFmt w:val="bullet"/>
+      <w:lvlText w:val=""/>
+      <w:lvlJc w:val="left"/>
+      <w:pPr>
+        <w:ind w:left="720" w:hanging="360"/>
+      </w:pPr>
+      <w:rPr>
+        <w:rFonts w:ascii="Symbol" w:hAnsi="Symbol" w:hint="default"/>
+      </w:rPr>
+    </w:lvl>
+    <w:lvl w:ilvl="1" w:tplc="0C090003" w:tentative="1">
+      <w:start w:val="1"/>
+      <w:numFmt w:val="bullet"/>
+      <w:lvlText w:val="o"/>
+      <w:lvlJc w:val="left"/>
+      <w:pPr>
+        <w:ind w:left="1440" w:hanging="360"/>
+      </w:pPr>
+      <w:rPr>
+        <w:rFonts w:ascii="Courier New" w:hAnsi="Courier New" w:cs="Courier New" w:hint="default"/>
+      </w:rPr>
+    </w:lvl>
+    <w:lvl w:ilvl="2" w:tplc="0C090005" w:tentative="1">
+      <w:start w:val="1"/>
+      <w:numFmt w:val="bullet"/>
+      <w:lvlText w:val=""/>
+      <w:lvlJc w:val="left"/>
+      <w:pPr>
+        <w:ind w:left="2160" w:hanging="360"/>
+      </w:pPr>
+      <w:rPr>
+        <w:rFonts w:ascii="Wingdings" w:hAnsi="Wingdings" w:hint="default"/>
+      </w:rPr>
+    </w:lvl>
+    <w:lvl w:ilvl="3" w:tplc="0C090001" w:tentative="1">
+      <w:start w:val="1"/>
+      <w:numFmt w:val="bullet"/>
+      <w:lvlText w:val=""/>
+      <w:lvlJc w:val="left"/>
+      <w:pPr>
+        <w:ind w:left="2880" w:hanging="360"/>
+      </w:pPr>
+      <w:rPr>
+        <w:rFonts w:ascii="Symbol" w:hAnsi="Symbol" w:hint="default"/>
+      </w:rPr>
+    </w:lvl>
+    <w:lvl w:ilvl="4" w:tplc="0C090003" w:tentative="1">
+      <w:start w:val="1"/>
+      <w:numFmt w:val="bullet"/>
+      <w:lvlText w:val="o"/>
+      <w:lvlJc w:val="left"/>
+      <w:pPr>
+        <w:ind w:left="3600" w:hanging="360"/>
+      </w:pPr>
+      <w:rPr>
+        <w:rFonts w:ascii="Courier New" w:hAnsi="Courier New" w:cs="Courier New" w:hint="default"/>
+      </w:rPr>
+    </w:lvl>
+    <w:lvl w:ilvl="5" w:tplc="0C090005" w:tentative="1">
+      <w:start w:val="1"/>
+      <w:numFmt w:val="bullet"/>
+      <w:lvlText w:val=""/>
+      <w:lvlJc w:val="left"/>
+      <w:pPr>
+        <w:ind w:left="4320" w:hanging="360"/>
+      </w:pPr>
+      <w:rPr>
+        <w:rFonts w:ascii="Wingdings" w:hAnsi="Wingdings" w:hint="default"/>
+      </w:rPr>
+    </w:lvl>
+    <w:lvl w:ilvl="6" w:tplc="0C090001" w:tentative="1">
+      <w:start w:val="1"/>
+      <w:numFmt w:val="bullet"/>
+      <w:lvlText w:val=""/>
+      <w:lvlJc w:val="left"/>
+      <w:pPr>
+        <w:ind w:left="5040" w:hanging="360"/>
+      </w:pPr>
+      <w:rPr>
+        <w:rFonts w:ascii="Symbol" w:hAnsi="Symbol" w:hint="default"/>
+      </w:rPr>
+    </w:lvl>
+    <w:lvl w:ilvl="7" w:tplc="0C090003" w:tentative="1">
+      <w:start w:val="1"/>
+      <w:numFmt w:val="bullet"/>
+      <w:lvlText w:val="o"/>
+      <w:lvlJc w:val="left"/>
+      <w:pPr>
+        <w:ind w:left="5760" w:hanging="360"/>
+      </w:pPr>
+      <w:rPr>
+        <w:rFonts w:ascii="Courier New" w:hAnsi="Courier New" w:cs="Courier New" w:hint="default"/>
+      </w:rPr>
+    </w:lvl>
+    <w:lvl w:ilvl="8" w:tplc="0C090005" w:tentative="1">
+      <w:start w:val="1"/>
+      <w:numFmt w:val="bullet"/>
+      <w:lvlText w:val=""/>
+      <w:lvlJc w:val="left"/>
+      <w:pPr>
+        <w:ind w:left="6480" w:hanging="360"/>
+      </w:pPr>
+      <w:rPr>
+        <w:rFonts w:ascii="Wingdings" w:hAnsi="Wingdings" w:hint="default"/>
+      </w:rPr>
+    </w:lvl>
+  </w:abstractNum>
+  <w:num w:numId="1" w16cid:durableId="681517639">
+    <w:abstractNumId w:val="2"/>
+  </w:num>
+  <w:num w:numId="2" w16cid:durableId="134102420">
+    <w:abstractNumId w:val="6"/>
+  </w:num>
+  <w:num w:numId="3" w16cid:durableId="23025226">
+    <w:abstractNumId w:val="5"/>
+  </w:num>
+  <w:num w:numId="4" w16cid:durableId="1256092222">
+    <w:abstractNumId w:val="3"/>
+  </w:num>
+  <w:num w:numId="5" w16cid:durableId="2066829176">
+    <w:abstractNumId w:val="4"/>
+  </w:num>
+  <w:num w:numId="6" w16cid:durableId="1418752585">
     <w:abstractNumId w:val="1"/>
   </w:num>
-  <w:num w:numId="2">
-    <w:abstractNumId w:val="5"/>
+  <w:num w:numId="7" w16cid:durableId="568423855">
+    <w:abstractNumId w:val="7"/>
   </w:num>
-  <w:num w:numId="3">
-    <w:abstractNumId w:val="4"/>
-  </w:num>
-  <w:num w:numId="4">
-    <w:abstractNumId w:val="2"/>
-  </w:num>
-  <w:num w:numId="5">
-    <w:abstractNumId w:val="3"/>
-  </w:num>
-  <w:num w:numId="6">
+  <w:num w:numId="8" w16cid:durableId="1546331945">
     <w:abstractNumId w:val="0"/>
   </w:num>
 </w:numbering>
 </file>
 
 <file path=word/styles.xml><?xml version="1.0" encoding="utf-8"?>
-<w:styles xmlns:mc="http://schemas.openxmlformats.org/markup-compatibility/2006" xmlns:r="http://schemas.openxmlformats.org/officeDocument/2006/relationships" xmlns:w="http://schemas.openxmlformats.org/wordprocessingml/2006/main" xmlns:w14="http://schemas.microsoft.com/office/word/2010/wordml" xmlns:w15="http://schemas.microsoft.com/office/word/2012/wordml" mc:Ignorable="w14 w15">
+<w:styles xmlns:mc="http://schemas.openxmlformats.org/markup-compatibility/2006" xmlns:r="http://schemas.openxmlformats.org/officeDocument/2006/relationships" xmlns:w="http://schemas.openxmlformats.org/wordprocessingml/2006/main" xmlns:w14="http://schemas.microsoft.com/office/word/2010/wordml" xmlns:w15="http://schemas.microsoft.com/office/word/2012/wordml" xmlns:w16cex="http://schemas.microsoft.com/office/word/2018/wordml/cex" xmlns:w16cid="http://schemas.microsoft.com/office/word/2016/wordml/cid" xmlns:w16="http://schemas.microsoft.com/office/word/2018/wordml" xmlns:w16sdtdh="http://schemas.microsoft.com/office/word/2020/wordml/sdtdatahash" xmlns:w16se="http://schemas.microsoft.com/office/word/2015/wordml/symex" mc:Ignorable="w14 w15 w16se w16cid w16 w16cex w16sdtdh">
   <w:docDefaults>
     <w:rPrDefault>
       <w:rPr>
@@ -2704,7 +5102,7 @@
       </w:pPr>
     </w:pPrDefault>
   </w:docDefaults>
-  <w:latentStyles w:defLockedState="0" w:defUIPriority="99" w:defSemiHidden="0" w:defUnhideWhenUsed="0" w:defQFormat="0" w:count="371">
+  <w:latentStyles w:defLockedState="0" w:defUIPriority="99" w:defSemiHidden="0" w:defUnhideWhenUsed="0" w:defQFormat="0" w:count="376">
     <w:lsdException w:name="Normal" w:uiPriority="0" w:qFormat="1"/>
     <w:lsdException w:name="heading 1" w:uiPriority="9" w:qFormat="1"/>
     <w:lsdException w:name="heading 2" w:semiHidden="1" w:uiPriority="9" w:unhideWhenUsed="1" w:qFormat="1"/>
@@ -3076,6 +5474,11 @@
     <w:lsdException w:name="List Table 5 Dark Accent 6" w:uiPriority="50"/>
     <w:lsdException w:name="List Table 6 Colorful Accent 6" w:uiPriority="51"/>
     <w:lsdException w:name="List Table 7 Colorful Accent 6" w:uiPriority="52"/>
+    <w:lsdException w:name="Mention" w:semiHidden="1" w:unhideWhenUsed="1"/>
+    <w:lsdException w:name="Smart Hyperlink" w:semiHidden="1" w:unhideWhenUsed="1"/>
+    <w:lsdException w:name="Hashtag" w:semiHidden="1" w:unhideWhenUsed="1"/>
+    <w:lsdException w:name="Unresolved Mention" w:semiHidden="1" w:unhideWhenUsed="1"/>
+    <w:lsdException w:name="Smart Link" w:semiHidden="1" w:unhideWhenUsed="1"/>
   </w:latentStyles>
   <w:style w:type="paragraph" w:default="1" w:styleId="Normal">
     <w:name w:val="Normal"/>
@@ -3779,6 +6182,23 @@
       <w:lang w:val="en-US"/>
     </w:rPr>
   </w:style>
+  <w:style w:type="paragraph" w:styleId="NormalWeb">
+    <w:name w:val="Normal (Web)"/>
+    <w:basedOn w:val="Normal"/>
+    <w:uiPriority w:val="99"/>
+    <w:semiHidden/>
+    <w:unhideWhenUsed/>
+    <w:rsid w:val="004A7A1E"/>
+    <w:pPr>
+      <w:spacing w:before="100" w:beforeAutospacing="1" w:after="100" w:afterAutospacing="1" w:line="240" w:lineRule="auto"/>
+    </w:pPr>
+    <w:rPr>
+      <w:rFonts w:ascii="Times New Roman" w:eastAsia="Times New Roman" w:hAnsi="Times New Roman" w:cs="Times New Roman"/>
+      <w:sz w:val="24"/>
+      <w:szCs w:val="24"/>
+      <w:lang w:eastAsia="en-AU"/>
+    </w:rPr>
+  </w:style>
 </w:styles>
 </file>
 
@@ -4053,4 +6473,10 @@
     <ds:schemaRef ds:uri="http://schemas.openxmlformats.org/officeDocument/2006/bibliography"/>
   </ds:schemaRefs>
 </ds:datastoreItem>
+</file>
+
+<file path=docMetadata/LabelInfo.xml><?xml version="1.0" encoding="utf-8"?>
+<clbl:labelList xmlns:clbl="http://schemas.microsoft.com/office/2020/mipLabelMetadata">
+  <clbl:label id="{c9f92db8-2851-4df9-9d12-fab52f5b1415}" enabled="1" method="Standard" siteId="{5a7cc8ab-a4dc-4f9b-bf60-66714049ad62}" contentBits="0" removed="0"/>
+</clbl:labelList>
 </file>
</xml_diff>